<commit_message>
zxspectrum: Added turbo speed mode switch
- Turbo speed (3.5 MHz x 2 = 7.0 MHz)
- Fixed a false clock for ula:beep
- Fixed unused Kempston input warning
- Updated documentation to 1.1
</commit_message>
<xml_diff>
--- a/docs/A-Z80_UsersGuide.docx
+++ b/docs/A-Z80_UsersGuide.docx
@@ -2,8 +2,6 @@
 <file path=word/document.xml><?xml version="1.0" encoding="utf-8"?>
 <w:document xmlns:wpc="http://schemas.microsoft.com/office/word/2010/wordprocessingCanvas" xmlns:mc="http://schemas.openxmlformats.org/markup-compatibility/2006" xmlns:o="urn:schemas-microsoft-com:office:office" xmlns:r="http://schemas.openxmlformats.org/officeDocument/2006/relationships" xmlns:m="http://schemas.openxmlformats.org/officeDocument/2006/math" xmlns:v="urn:schemas-microsoft-com:vml" xmlns:wp14="http://schemas.microsoft.com/office/word/2010/wordprocessingDrawing" xmlns:wp="http://schemas.openxmlformats.org/drawingml/2006/wordprocessingDrawing" xmlns:w10="urn:schemas-microsoft-com:office:word" xmlns:w="http://schemas.openxmlformats.org/wordprocessingml/2006/main" xmlns:w14="http://schemas.microsoft.com/office/word/2010/wordml" xmlns:wpg="http://schemas.microsoft.com/office/word/2010/wordprocessingGroup" xmlns:wpi="http://schemas.microsoft.com/office/word/2010/wordprocessingInk" xmlns:wne="http://schemas.microsoft.com/office/word/2006/wordml" xmlns:wps="http://schemas.microsoft.com/office/word/2010/wordprocessingShape" mc:Ignorable="w14 wp14">
   <w:body>
-    <w:bookmarkStart w:id="0" w:name="_GoBack" w:displacedByCustomXml="next"/>
-    <w:bookmarkEnd w:id="0" w:displacedByCustomXml="next"/>
     <w:sdt>
       <w:sdtPr>
         <w:rPr>
@@ -61,7 +59,6 @@
                     <w:dataBinding w:prefixMappings="xmlns:ns0='http://schemas.openxmlformats.org/package/2006/metadata/core-properties' xmlns:ns1='http://purl.org/dc/elements/1.1/'" w:xpath="/ns0:coreProperties[1]/ns1:title[1]" w:storeItemID="{6C3C8BC8-F283-45AE-878A-BAB7291924A1}"/>
                     <w:text/>
                   </w:sdtPr>
-                  <w:sdtEndPr/>
                   <w:sdtContent>
                     <w:r>
                       <w:rPr>
@@ -110,7 +107,6 @@
                     <w:dataBinding w:prefixMappings="xmlns:ns0='http://schemas.openxmlformats.org/package/2006/metadata/core-properties' xmlns:ns1='http://purl.org/dc/elements/1.1/'" w:xpath="/ns0:coreProperties[1]/ns1:subject[1]" w:storeItemID="{6C3C8BC8-F283-45AE-878A-BAB7291924A1}"/>
                     <w:text/>
                   </w:sdtPr>
-                  <w:sdtEndPr/>
                   <w:sdtContent>
                     <w:r>
                       <w:rPr>
@@ -182,7 +178,6 @@
                     <w:dataBinding w:prefixMappings="xmlns:ns0='http://schemas.microsoft.com/office/2006/coverPageProps'" w:xpath="/ns0:CoverPageProperties[1]/ns0:Abstract[1]" w:storeItemID="{55AF091B-3C7A-41E3-B477-F2FDAA23CFDA}"/>
                     <w:text/>
                   </w:sdtPr>
-                  <w:sdtEndPr/>
                   <w:sdtContent>
                     <w:r>
                       <w:rPr>
@@ -359,7 +354,6 @@
                                     <w:calendar w:val="gregorian"/>
                                   </w:date>
                                 </w:sdtPr>
-                                <w:sdtEndPr/>
                                 <w:sdtContent>
                                   <w:p>
                                     <w:pPr>
@@ -589,7 +583,7 @@
       <w:pPr>
         <w:pStyle w:val="Heading1"/>
       </w:pPr>
-      <w:bookmarkStart w:id="1" w:name="_Toc406602282"/>
+      <w:bookmarkStart w:id="0" w:name="_Toc406928078"/>
       <w:r>
         <w:lastRenderedPageBreak/>
         <w:t xml:space="preserve">Revision </w:t>
@@ -600,7 +594,7 @@
       <w:r>
         <w:t>istory</w:t>
       </w:r>
-      <w:bookmarkEnd w:id="1"/>
+      <w:bookmarkEnd w:id="0"/>
     </w:p>
     <w:p/>
     <w:tbl>
@@ -701,6 +695,45 @@
           </w:p>
         </w:tc>
       </w:tr>
+      <w:tr>
+        <w:tc>
+          <w:tcPr>
+            <w:cnfStyle w:val="001000000000" w:firstRow="0" w:lastRow="0" w:firstColumn="1" w:lastColumn="0" w:oddVBand="0" w:evenVBand="0" w:oddHBand="0" w:evenHBand="0" w:firstRowFirstColumn="0" w:firstRowLastColumn="0" w:lastRowFirstColumn="0" w:lastRowLastColumn="0"/>
+            <w:tcW w:w="1368" w:type="dxa"/>
+          </w:tcPr>
+          <w:p>
+            <w:r>
+              <w:t>2014-12-21</w:t>
+            </w:r>
+          </w:p>
+        </w:tc>
+        <w:tc>
+          <w:tcPr>
+            <w:tcW w:w="2160" w:type="dxa"/>
+          </w:tcPr>
+          <w:p>
+            <w:pPr>
+              <w:cnfStyle w:val="000000000000" w:firstRow="0" w:lastRow="0" w:firstColumn="0" w:lastColumn="0" w:oddVBand="0" w:evenVBand="0" w:oddHBand="0" w:evenHBand="0" w:firstRowFirstColumn="0" w:firstRowLastColumn="0" w:lastRowFirstColumn="0" w:lastRowLastColumn="0"/>
+            </w:pPr>
+            <w:r>
+              <w:t>1.1</w:t>
+            </w:r>
+          </w:p>
+        </w:tc>
+        <w:tc>
+          <w:tcPr>
+            <w:tcW w:w="6048" w:type="dxa"/>
+          </w:tcPr>
+          <w:p>
+            <w:pPr>
+              <w:cnfStyle w:val="000000000000" w:firstRow="0" w:lastRow="0" w:firstColumn="0" w:lastColumn="0" w:oddVBand="0" w:evenVBand="0" w:oddHBand="0" w:evenHBand="0" w:firstRowFirstColumn="0" w:firstRowLastColumn="0" w:lastRowFirstColumn="0" w:lastRowLastColumn="0"/>
+            </w:pPr>
+            <w:r>
+              <w:t>Added ZX Spectrum Turbo mode, speaker blink etc.</w:t>
+            </w:r>
+          </w:p>
+        </w:tc>
+      </w:tr>
     </w:tbl>
     <w:p>
       <w:pPr>
@@ -750,7 +783,12 @@
             <w:pStyle w:val="TOCHeading"/>
           </w:pPr>
           <w:r>
-            <w:t>Table of Contents</w:t>
+            <w:t>Table of Co</w:t>
+          </w:r>
+          <w:bookmarkStart w:id="1" w:name="_GoBack"/>
+          <w:bookmarkEnd w:id="1"/>
+          <w:r>
+            <w:t>ntents</w:t>
           </w:r>
         </w:p>
         <w:p>
@@ -780,7 +818,7 @@
           <w:r>
             <w:fldChar w:fldCharType="separate"/>
           </w:r>
-          <w:hyperlink w:anchor="_Toc406602282" w:history="1">
+          <w:hyperlink w:anchor="_Toc406928078" w:history="1">
             <w:r>
               <w:rPr>
                 <w:rStyle w:val="Hyperlink"/>
@@ -807,7 +845,7 @@
                 <w:noProof/>
                 <w:webHidden/>
               </w:rPr>
-              <w:instrText xml:space="preserve"> PAGEREF _Toc406602282 \h </w:instrText>
+              <w:instrText xml:space="preserve"> PAGEREF _Toc406928078 \h </w:instrText>
             </w:r>
             <w:r>
               <w:rPr>
@@ -849,7 +887,7 @@
               <w:noProof/>
             </w:rPr>
           </w:pPr>
-          <w:hyperlink w:anchor="_Toc406602283" w:history="1">
+          <w:hyperlink w:anchor="_Toc406928079" w:history="1">
             <w:r>
               <w:rPr>
                 <w:rStyle w:val="Hyperlink"/>
@@ -876,7 +914,7 @@
                 <w:noProof/>
                 <w:webHidden/>
               </w:rPr>
-              <w:instrText xml:space="preserve"> PAGEREF _Toc406602283 \h </w:instrText>
+              <w:instrText xml:space="preserve"> PAGEREF _Toc406928079 \h </w:instrText>
             </w:r>
             <w:r>
               <w:rPr>
@@ -918,7 +956,7 @@
               <w:noProof/>
             </w:rPr>
           </w:pPr>
-          <w:hyperlink w:anchor="_Toc406602284" w:history="1">
+          <w:hyperlink w:anchor="_Toc406928080" w:history="1">
             <w:r>
               <w:rPr>
                 <w:rStyle w:val="Hyperlink"/>
@@ -945,7 +983,7 @@
                 <w:noProof/>
                 <w:webHidden/>
               </w:rPr>
-              <w:instrText xml:space="preserve"> PAGEREF _Toc406602284 \h </w:instrText>
+              <w:instrText xml:space="preserve"> PAGEREF _Toc406928080 \h </w:instrText>
             </w:r>
             <w:r>
               <w:rPr>
@@ -987,7 +1025,7 @@
               <w:noProof/>
             </w:rPr>
           </w:pPr>
-          <w:hyperlink w:anchor="_Toc406602285" w:history="1">
+          <w:hyperlink w:anchor="_Toc406928081" w:history="1">
             <w:r>
               <w:rPr>
                 <w:rStyle w:val="Hyperlink"/>
@@ -1014,7 +1052,7 @@
                 <w:noProof/>
                 <w:webHidden/>
               </w:rPr>
-              <w:instrText xml:space="preserve"> PAGEREF _Toc406602285 \h </w:instrText>
+              <w:instrText xml:space="preserve"> PAGEREF _Toc406928081 \h </w:instrText>
             </w:r>
             <w:r>
               <w:rPr>
@@ -1056,7 +1094,7 @@
               <w:noProof/>
             </w:rPr>
           </w:pPr>
-          <w:hyperlink w:anchor="_Toc406602286" w:history="1">
+          <w:hyperlink w:anchor="_Toc406928082" w:history="1">
             <w:r>
               <w:rPr>
                 <w:rStyle w:val="Hyperlink"/>
@@ -1083,7 +1121,7 @@
                 <w:noProof/>
                 <w:webHidden/>
               </w:rPr>
-              <w:instrText xml:space="preserve"> PAGEREF _Toc406602286 \h </w:instrText>
+              <w:instrText xml:space="preserve"> PAGEREF _Toc406928082 \h </w:instrText>
             </w:r>
             <w:r>
               <w:rPr>
@@ -1125,7 +1163,7 @@
               <w:noProof/>
             </w:rPr>
           </w:pPr>
-          <w:hyperlink w:anchor="_Toc406602287" w:history="1">
+          <w:hyperlink w:anchor="_Toc406928083" w:history="1">
             <w:r>
               <w:rPr>
                 <w:rStyle w:val="Hyperlink"/>
@@ -1152,7 +1190,7 @@
                 <w:noProof/>
                 <w:webHidden/>
               </w:rPr>
-              <w:instrText xml:space="preserve"> PAGEREF _Toc406602287 \h </w:instrText>
+              <w:instrText xml:space="preserve"> PAGEREF _Toc406928083 \h </w:instrText>
             </w:r>
             <w:r>
               <w:rPr>
@@ -1194,7 +1232,7 @@
               <w:noProof/>
             </w:rPr>
           </w:pPr>
-          <w:hyperlink w:anchor="_Toc406602288" w:history="1">
+          <w:hyperlink w:anchor="_Toc406928084" w:history="1">
             <w:r>
               <w:rPr>
                 <w:rStyle w:val="Hyperlink"/>
@@ -1221,7 +1259,7 @@
                 <w:noProof/>
                 <w:webHidden/>
               </w:rPr>
-              <w:instrText xml:space="preserve"> PAGEREF _Toc406602288 \h </w:instrText>
+              <w:instrText xml:space="preserve"> PAGEREF _Toc406928084 \h </w:instrText>
             </w:r>
             <w:r>
               <w:rPr>
@@ -1263,7 +1301,7 @@
               <w:noProof/>
             </w:rPr>
           </w:pPr>
-          <w:hyperlink w:anchor="_Toc406602289" w:history="1">
+          <w:hyperlink w:anchor="_Toc406928085" w:history="1">
             <w:r>
               <w:rPr>
                 <w:rStyle w:val="Hyperlink"/>
@@ -1290,7 +1328,7 @@
                 <w:noProof/>
                 <w:webHidden/>
               </w:rPr>
-              <w:instrText xml:space="preserve"> PAGEREF _Toc406602289 \h </w:instrText>
+              <w:instrText xml:space="preserve"> PAGEREF _Toc406928085 \h </w:instrText>
             </w:r>
             <w:r>
               <w:rPr>
@@ -1332,7 +1370,7 @@
               <w:noProof/>
             </w:rPr>
           </w:pPr>
-          <w:hyperlink w:anchor="_Toc406602290" w:history="1">
+          <w:hyperlink w:anchor="_Toc406928086" w:history="1">
             <w:r>
               <w:rPr>
                 <w:rStyle w:val="Hyperlink"/>
@@ -1359,7 +1397,7 @@
                 <w:noProof/>
                 <w:webHidden/>
               </w:rPr>
-              <w:instrText xml:space="preserve"> PAGEREF _Toc406602290 \h </w:instrText>
+              <w:instrText xml:space="preserve"> PAGEREF _Toc406928086 \h </w:instrText>
             </w:r>
             <w:r>
               <w:rPr>
@@ -1401,7 +1439,7 @@
               <w:noProof/>
             </w:rPr>
           </w:pPr>
-          <w:hyperlink w:anchor="_Toc406602291" w:history="1">
+          <w:hyperlink w:anchor="_Toc406928087" w:history="1">
             <w:r>
               <w:rPr>
                 <w:rStyle w:val="Hyperlink"/>
@@ -1428,7 +1466,7 @@
                 <w:noProof/>
                 <w:webHidden/>
               </w:rPr>
-              <w:instrText xml:space="preserve"> PAGEREF _Toc406602291 \h </w:instrText>
+              <w:instrText xml:space="preserve"> PAGEREF _Toc406928087 \h </w:instrText>
             </w:r>
             <w:r>
               <w:rPr>
@@ -1470,7 +1508,7 @@
               <w:noProof/>
             </w:rPr>
           </w:pPr>
-          <w:hyperlink w:anchor="_Toc406602292" w:history="1">
+          <w:hyperlink w:anchor="_Toc406928088" w:history="1">
             <w:r>
               <w:rPr>
                 <w:rStyle w:val="Hyperlink"/>
@@ -1497,7 +1535,7 @@
                 <w:noProof/>
                 <w:webHidden/>
               </w:rPr>
-              <w:instrText xml:space="preserve"> PAGEREF _Toc406602292 \h </w:instrText>
+              <w:instrText xml:space="preserve"> PAGEREF _Toc406928088 \h </w:instrText>
             </w:r>
             <w:r>
               <w:rPr>
@@ -1539,7 +1577,7 @@
               <w:noProof/>
             </w:rPr>
           </w:pPr>
-          <w:hyperlink w:anchor="_Toc406602293" w:history="1">
+          <w:hyperlink w:anchor="_Toc406928089" w:history="1">
             <w:r>
               <w:rPr>
                 <w:rStyle w:val="Hyperlink"/>
@@ -1566,7 +1604,7 @@
                 <w:noProof/>
                 <w:webHidden/>
               </w:rPr>
-              <w:instrText xml:space="preserve"> PAGEREF _Toc406602293 \h </w:instrText>
+              <w:instrText xml:space="preserve"> PAGEREF _Toc406928089 \h </w:instrText>
             </w:r>
             <w:r>
               <w:rPr>
@@ -1608,7 +1646,7 @@
               <w:noProof/>
             </w:rPr>
           </w:pPr>
-          <w:hyperlink w:anchor="_Toc406602294" w:history="1">
+          <w:hyperlink w:anchor="_Toc406928090" w:history="1">
             <w:r>
               <w:rPr>
                 <w:rStyle w:val="Hyperlink"/>
@@ -1635,7 +1673,7 @@
                 <w:noProof/>
                 <w:webHidden/>
               </w:rPr>
-              <w:instrText xml:space="preserve"> PAGEREF _Toc406602294 \h </w:instrText>
+              <w:instrText xml:space="preserve"> PAGEREF _Toc406928090 \h </w:instrText>
             </w:r>
             <w:r>
               <w:rPr>
@@ -1677,7 +1715,7 @@
               <w:noProof/>
             </w:rPr>
           </w:pPr>
-          <w:hyperlink w:anchor="_Toc406602295" w:history="1">
+          <w:hyperlink w:anchor="_Toc406928091" w:history="1">
             <w:r>
               <w:rPr>
                 <w:rStyle w:val="Hyperlink"/>
@@ -1704,7 +1742,7 @@
                 <w:noProof/>
                 <w:webHidden/>
               </w:rPr>
-              <w:instrText xml:space="preserve"> PAGEREF _Toc406602295 \h </w:instrText>
+              <w:instrText xml:space="preserve"> PAGEREF _Toc406928091 \h </w:instrText>
             </w:r>
             <w:r>
               <w:rPr>
@@ -1746,7 +1784,7 @@
               <w:noProof/>
             </w:rPr>
           </w:pPr>
-          <w:hyperlink w:anchor="_Toc406602296" w:history="1">
+          <w:hyperlink w:anchor="_Toc406928092" w:history="1">
             <w:r>
               <w:rPr>
                 <w:rStyle w:val="Hyperlink"/>
@@ -1773,7 +1811,7 @@
                 <w:noProof/>
                 <w:webHidden/>
               </w:rPr>
-              <w:instrText xml:space="preserve"> PAGEREF _Toc406602296 \h </w:instrText>
+              <w:instrText xml:space="preserve"> PAGEREF _Toc406928092 \h </w:instrText>
             </w:r>
             <w:r>
               <w:rPr>
@@ -1815,7 +1853,7 @@
               <w:noProof/>
             </w:rPr>
           </w:pPr>
-          <w:hyperlink w:anchor="_Toc406602297" w:history="1">
+          <w:hyperlink w:anchor="_Toc406928093" w:history="1">
             <w:r>
               <w:rPr>
                 <w:rStyle w:val="Hyperlink"/>
@@ -1842,7 +1880,7 @@
                 <w:noProof/>
                 <w:webHidden/>
               </w:rPr>
-              <w:instrText xml:space="preserve"> PAGEREF _Toc406602297 \h </w:instrText>
+              <w:instrText xml:space="preserve"> PAGEREF _Toc406928093 \h </w:instrText>
             </w:r>
             <w:r>
               <w:rPr>
@@ -1884,7 +1922,7 @@
               <w:noProof/>
             </w:rPr>
           </w:pPr>
-          <w:hyperlink w:anchor="_Toc406602298" w:history="1">
+          <w:hyperlink w:anchor="_Toc406928094" w:history="1">
             <w:r>
               <w:rPr>
                 <w:rStyle w:val="Hyperlink"/>
@@ -1911,7 +1949,7 @@
                 <w:noProof/>
                 <w:webHidden/>
               </w:rPr>
-              <w:instrText xml:space="preserve"> PAGEREF _Toc406602298 \h </w:instrText>
+              <w:instrText xml:space="preserve"> PAGEREF _Toc406928094 \h </w:instrText>
             </w:r>
             <w:r>
               <w:rPr>
@@ -1953,7 +1991,7 @@
               <w:noProof/>
             </w:rPr>
           </w:pPr>
-          <w:hyperlink w:anchor="_Toc406602299" w:history="1">
+          <w:hyperlink w:anchor="_Toc406928095" w:history="1">
             <w:r>
               <w:rPr>
                 <w:rStyle w:val="Hyperlink"/>
@@ -1980,7 +2018,7 @@
                 <w:noProof/>
                 <w:webHidden/>
               </w:rPr>
-              <w:instrText xml:space="preserve"> PAGEREF _Toc406602299 \h </w:instrText>
+              <w:instrText xml:space="preserve"> PAGEREF _Toc406928095 \h </w:instrText>
             </w:r>
             <w:r>
               <w:rPr>
@@ -2022,7 +2060,7 @@
               <w:noProof/>
             </w:rPr>
           </w:pPr>
-          <w:hyperlink w:anchor="_Toc406602300" w:history="1">
+          <w:hyperlink w:anchor="_Toc406928096" w:history="1">
             <w:r>
               <w:rPr>
                 <w:rStyle w:val="Hyperlink"/>
@@ -2049,7 +2087,7 @@
                 <w:noProof/>
                 <w:webHidden/>
               </w:rPr>
-              <w:instrText xml:space="preserve"> PAGEREF _Toc406602300 \h </w:instrText>
+              <w:instrText xml:space="preserve"> PAGEREF _Toc406928096 \h </w:instrText>
             </w:r>
             <w:r>
               <w:rPr>
@@ -2069,7 +2107,7 @@
                 <w:noProof/>
                 <w:webHidden/>
               </w:rPr>
-              <w:t>21</w:t>
+              <w:t>22</w:t>
             </w:r>
             <w:r>
               <w:rPr>
@@ -2091,7 +2129,7 @@
               <w:noProof/>
             </w:rPr>
           </w:pPr>
-          <w:hyperlink w:anchor="_Toc406602301" w:history="1">
+          <w:hyperlink w:anchor="_Toc406928097" w:history="1">
             <w:r>
               <w:rPr>
                 <w:rStyle w:val="Hyperlink"/>
@@ -2118,7 +2156,7 @@
                 <w:noProof/>
                 <w:webHidden/>
               </w:rPr>
-              <w:instrText xml:space="preserve"> PAGEREF _Toc406602301 \h </w:instrText>
+              <w:instrText xml:space="preserve"> PAGEREF _Toc406928097 \h </w:instrText>
             </w:r>
             <w:r>
               <w:rPr>
@@ -2138,7 +2176,7 @@
                 <w:noProof/>
                 <w:webHidden/>
               </w:rPr>
-              <w:t>23</w:t>
+              <w:t>24</w:t>
             </w:r>
             <w:r>
               <w:rPr>
@@ -2160,7 +2198,7 @@
               <w:noProof/>
             </w:rPr>
           </w:pPr>
-          <w:hyperlink w:anchor="_Toc406602302" w:history="1">
+          <w:hyperlink w:anchor="_Toc406928098" w:history="1">
             <w:r>
               <w:rPr>
                 <w:rStyle w:val="Hyperlink"/>
@@ -2187,7 +2225,7 @@
                 <w:noProof/>
                 <w:webHidden/>
               </w:rPr>
-              <w:instrText xml:space="preserve"> PAGEREF _Toc406602302 \h </w:instrText>
+              <w:instrText xml:space="preserve"> PAGEREF _Toc406928098 \h </w:instrText>
             </w:r>
             <w:r>
               <w:rPr>
@@ -2207,7 +2245,7 @@
                 <w:noProof/>
                 <w:webHidden/>
               </w:rPr>
-              <w:t>23</w:t>
+              <w:t>24</w:t>
             </w:r>
             <w:r>
               <w:rPr>
@@ -2239,7 +2277,7 @@
       <w:pPr>
         <w:pStyle w:val="Heading1"/>
       </w:pPr>
-      <w:bookmarkStart w:id="2" w:name="_Toc406602283"/>
+      <w:bookmarkStart w:id="2" w:name="_Toc406928079"/>
       <w:r>
         <w:lastRenderedPageBreak/>
         <w:t>Introduction</w:t>
@@ -2379,7 +2417,7 @@
       <w:pPr>
         <w:pStyle w:val="Heading1"/>
       </w:pPr>
-      <w:bookmarkStart w:id="3" w:name="_Toc406602284"/>
+      <w:bookmarkStart w:id="3" w:name="_Toc406928080"/>
       <w:r>
         <w:lastRenderedPageBreak/>
         <w:t xml:space="preserve">Project </w:t>
@@ -3147,7 +3185,7 @@
       <w:pPr>
         <w:pStyle w:val="Heading1"/>
       </w:pPr>
-      <w:bookmarkStart w:id="4" w:name="_Toc406602285"/>
+      <w:bookmarkStart w:id="4" w:name="_Toc406928081"/>
       <w:r>
         <w:lastRenderedPageBreak/>
         <w:t>Environment</w:t>
@@ -3447,7 +3485,7 @@
       <w:pPr>
         <w:pStyle w:val="Heading1"/>
       </w:pPr>
-      <w:bookmarkStart w:id="5" w:name="_Toc406602286"/>
+      <w:bookmarkStart w:id="5" w:name="_Toc406928082"/>
       <w:r>
         <w:lastRenderedPageBreak/>
         <w:t>S</w:t>
@@ -3462,7 +3500,7 @@
       <w:pPr>
         <w:pStyle w:val="Heading2"/>
       </w:pPr>
-      <w:bookmarkStart w:id="6" w:name="_Toc406602287"/>
+      <w:bookmarkStart w:id="6" w:name="_Toc406928083"/>
       <w:r>
         <w:t>Module simulations</w:t>
       </w:r>
@@ -4395,7 +4433,7 @@
       <w:pPr>
         <w:pStyle w:val="Heading2"/>
       </w:pPr>
-      <w:bookmarkStart w:id="7" w:name="_Toc406602288"/>
+      <w:bookmarkStart w:id="7" w:name="_Toc406928084"/>
       <w:r>
         <w:t>Top-level simulation</w:t>
       </w:r>
@@ -5113,7 +5151,7 @@
       <w:pPr>
         <w:pStyle w:val="Heading1"/>
       </w:pPr>
-      <w:bookmarkStart w:id="8" w:name="_Toc406602289"/>
+      <w:bookmarkStart w:id="8" w:name="_Toc406928085"/>
       <w:r>
         <w:lastRenderedPageBreak/>
         <w:t>Verification</w:t>
@@ -5125,7 +5163,7 @@
       <w:pPr>
         <w:pStyle w:val="Heading2"/>
       </w:pPr>
-      <w:bookmarkStart w:id="9" w:name="_Toc406602290"/>
+      <w:bookmarkStart w:id="9" w:name="_Toc406928086"/>
       <w:r>
         <w:t>Fuse tests</w:t>
       </w:r>
@@ -6032,27 +6070,14 @@
       <w:r>
         <w:t xml:space="preserve">Image </w:t>
       </w:r>
-      <w:r>
-        <w:fldChar w:fldCharType="begin"/>
-      </w:r>
-      <w:r>
-        <w:instrText xml:space="preserve"> SEQ Image \* ARABIC </w:instrText>
-      </w:r>
-      <w:r>
-        <w:fldChar w:fldCharType="separate"/>
-      </w:r>
-      <w:r>
-        <w:rPr>
-          <w:noProof/>
-        </w:rPr>
-        <w:t>1</w:t>
-      </w:r>
-      <w:r>
-        <w:rPr>
-          <w:noProof/>
-        </w:rPr>
-        <w:fldChar w:fldCharType="end"/>
-      </w:r>
+      <w:fldSimple w:instr=" SEQ Image \* ARABIC ">
+        <w:r>
+          <w:rPr>
+            <w:noProof/>
+          </w:rPr>
+          <w:t>1</w:t>
+        </w:r>
+      </w:fldSimple>
       <w:r>
         <w:rPr>
           <w:noProof/>
@@ -6207,7 +6232,7 @@
       <w:pPr>
         <w:pStyle w:val="Heading2"/>
       </w:pPr>
-      <w:bookmarkStart w:id="11" w:name="_Toc406602291"/>
+      <w:bookmarkStart w:id="11" w:name="_Toc406928087"/>
       <w:r>
         <w:t>Selected functional tests</w:t>
       </w:r>
@@ -6685,7 +6710,7 @@
       <w:pPr>
         <w:pStyle w:val="Heading2"/>
       </w:pPr>
-      <w:bookmarkStart w:id="12" w:name="_Toc406602292"/>
+      <w:bookmarkStart w:id="12" w:name="_Toc406928088"/>
       <w:r>
         <w:t>Z80 Assembly level tests</w:t>
       </w:r>
@@ -7045,7 +7070,7 @@
       <w:pPr>
         <w:pStyle w:val="Heading1"/>
       </w:pPr>
-      <w:bookmarkStart w:id="13" w:name="_Toc406602293"/>
+      <w:bookmarkStart w:id="13" w:name="_Toc406928089"/>
       <w:r>
         <w:lastRenderedPageBreak/>
         <w:t>Tools</w:t>
@@ -7057,7 +7082,7 @@
       <w:pPr>
         <w:pStyle w:val="Heading2"/>
       </w:pPr>
-      <w:bookmarkStart w:id="14" w:name="_Toc406602294"/>
+      <w:bookmarkStart w:id="14" w:name="_Toc406928090"/>
       <w:r>
         <w:t>PLA Checker Tool</w:t>
       </w:r>
@@ -8123,7 +8148,7 @@
       <w:pPr>
         <w:pStyle w:val="Heading2"/>
       </w:pPr>
-      <w:bookmarkStart w:id="15" w:name="_Toc406602295"/>
+      <w:bookmarkStart w:id="15" w:name="_Toc406928091"/>
       <w:r>
         <w:lastRenderedPageBreak/>
         <w:t>Arduino Tools</w:t>
@@ -8215,7 +8240,7 @@
       <w:pPr>
         <w:pStyle w:val="Heading1"/>
       </w:pPr>
-      <w:bookmarkStart w:id="16" w:name="_Toc406602296"/>
+      <w:bookmarkStart w:id="16" w:name="_Toc406928092"/>
       <w:r>
         <w:lastRenderedPageBreak/>
         <w:t>Integration</w:t>
@@ -9433,7 +9458,7 @@
       <w:pPr>
         <w:pStyle w:val="Heading1"/>
       </w:pPr>
-      <w:bookmarkStart w:id="17" w:name="_Toc406602297"/>
+      <w:bookmarkStart w:id="17" w:name="_Toc406928093"/>
       <w:r>
         <w:t>Interface</w:t>
       </w:r>
@@ -10065,7 +10090,7 @@
       <w:pPr>
         <w:pStyle w:val="Heading1"/>
       </w:pPr>
-      <w:bookmarkStart w:id="18" w:name="_Toc406602298"/>
+      <w:bookmarkStart w:id="18" w:name="_Toc406928094"/>
       <w:r>
         <w:lastRenderedPageBreak/>
         <w:t>Sample I</w:t>
@@ -10146,7 +10171,7 @@
       <w:pPr>
         <w:pStyle w:val="Heading2"/>
       </w:pPr>
-      <w:bookmarkStart w:id="19" w:name="_Toc406602299"/>
+      <w:bookmarkStart w:id="19" w:name="_Toc406928095"/>
       <w:r>
         <w:t xml:space="preserve">Simple </w:t>
       </w:r>
@@ -10628,27 +10653,14 @@
       <w:r>
         <w:t xml:space="preserve">Image </w:t>
       </w:r>
-      <w:r>
-        <w:fldChar w:fldCharType="begin"/>
-      </w:r>
-      <w:r>
-        <w:instrText xml:space="preserve"> SEQ Image \* ARABIC </w:instrText>
-      </w:r>
-      <w:r>
-        <w:fldChar w:fldCharType="separate"/>
-      </w:r>
-      <w:r>
-        <w:rPr>
-          <w:noProof/>
-        </w:rPr>
-        <w:t>2</w:t>
-      </w:r>
-      <w:r>
-        <w:rPr>
-          <w:noProof/>
-        </w:rPr>
-        <w:fldChar w:fldCharType="end"/>
-      </w:r>
+      <w:fldSimple w:instr=" SEQ Image \* ARABIC ">
+        <w:r>
+          <w:rPr>
+            <w:noProof/>
+          </w:rPr>
+          <w:t>2</w:t>
+        </w:r>
+      </w:fldSimple>
       <w:r>
         <w:t>: "Hello, World"</w:t>
       </w:r>
@@ -10800,10 +10812,26 @@
     <w:p/>
     <w:p>
       <w:pPr>
+        <w:rPr>
+          <w:rFonts w:asciiTheme="majorHAnsi" w:eastAsiaTheme="majorEastAsia" w:hAnsiTheme="majorHAnsi" w:cstheme="majorBidi"/>
+          <w:b/>
+          <w:bCs/>
+          <w:color w:val="4F81BD" w:themeColor="accent1"/>
+          <w:sz w:val="26"/>
+          <w:szCs w:val="26"/>
+        </w:rPr>
+      </w:pPr>
+      <w:r>
+        <w:br w:type="page"/>
+      </w:r>
+    </w:p>
+    <w:p>
+      <w:pPr>
         <w:pStyle w:val="Heading2"/>
       </w:pPr>
-      <w:bookmarkStart w:id="20" w:name="_Toc406602300"/>
-      <w:r>
+      <w:bookmarkStart w:id="20" w:name="_Toc406928096"/>
+      <w:r>
+        <w:lastRenderedPageBreak/>
         <w:t>Sinclair ZX Spectrum</w:t>
       </w:r>
       <w:bookmarkEnd w:id="20"/>
@@ -10893,6 +10921,345 @@
     </w:p>
     <w:p>
       <w:r>
+        <w:t xml:space="preserve">The following table shows the function of buttons and switches; when a switch is activated, a </w:t>
+      </w:r>
+      <w:r>
+        <w:rPr>
+          <w:color w:val="FF0000"/>
+        </w:rPr>
+        <w:t>red LED</w:t>
+      </w:r>
+      <w:r>
+        <w:t xml:space="preserve"> above it glows.</w:t>
+      </w:r>
+    </w:p>
+    <w:tbl>
+      <w:tblPr>
+        <w:tblStyle w:val="LightList-Accent1"/>
+        <w:tblW w:w="0" w:type="auto"/>
+        <w:tblLook w:val="04A0" w:firstRow="1" w:lastRow="0" w:firstColumn="1" w:lastColumn="0" w:noHBand="0" w:noVBand="1"/>
+      </w:tblPr>
+      <w:tblGrid>
+        <w:gridCol w:w="2268"/>
+        <w:gridCol w:w="7308"/>
+      </w:tblGrid>
+      <w:tr>
+        <w:trPr>
+          <w:cnfStyle w:val="100000000000" w:firstRow="1" w:lastRow="0" w:firstColumn="0" w:lastColumn="0" w:oddVBand="0" w:evenVBand="0" w:oddHBand="0" w:evenHBand="0" w:firstRowFirstColumn="0" w:firstRowLastColumn="0" w:lastRowFirstColumn="0" w:lastRowLastColumn="0"/>
+        </w:trPr>
+        <w:tc>
+          <w:tcPr>
+            <w:cnfStyle w:val="001000000000" w:firstRow="0" w:lastRow="0" w:firstColumn="1" w:lastColumn="0" w:oddVBand="0" w:evenVBand="0" w:oddHBand="0" w:evenHBand="0" w:firstRowFirstColumn="0" w:firstRowLastColumn="0" w:lastRowFirstColumn="0" w:lastRowLastColumn="0"/>
+            <w:tcW w:w="2268" w:type="dxa"/>
+          </w:tcPr>
+          <w:p>
+            <w:r>
+              <w:t>Button  and Switch</w:t>
+            </w:r>
+          </w:p>
+        </w:tc>
+        <w:tc>
+          <w:tcPr>
+            <w:tcW w:w="7308" w:type="dxa"/>
+          </w:tcPr>
+          <w:p>
+            <w:pPr>
+              <w:cnfStyle w:val="100000000000" w:firstRow="1" w:lastRow="0" w:firstColumn="0" w:lastColumn="0" w:oddVBand="0" w:evenVBand="0" w:oddHBand="0" w:evenHBand="0" w:firstRowFirstColumn="0" w:firstRowLastColumn="0" w:lastRowFirstColumn="0" w:lastRowLastColumn="0"/>
+            </w:pPr>
+            <w:r>
+              <w:t>Description</w:t>
+            </w:r>
+          </w:p>
+        </w:tc>
+      </w:tr>
+      <w:tr>
+        <w:trPr>
+          <w:cnfStyle w:val="000000100000" w:firstRow="0" w:lastRow="0" w:firstColumn="0" w:lastColumn="0" w:oddVBand="0" w:evenVBand="0" w:oddHBand="1" w:evenHBand="0" w:firstRowFirstColumn="0" w:firstRowLastColumn="0" w:lastRowFirstColumn="0" w:lastRowLastColumn="0"/>
+        </w:trPr>
+        <w:tc>
+          <w:tcPr>
+            <w:cnfStyle w:val="001000000000" w:firstRow="0" w:lastRow="0" w:firstColumn="1" w:lastColumn="0" w:oddVBand="0" w:evenVBand="0" w:oddHBand="0" w:evenHBand="0" w:firstRowFirstColumn="0" w:firstRowLastColumn="0" w:lastRowFirstColumn="0" w:lastRowLastColumn="0"/>
+            <w:tcW w:w="2268" w:type="dxa"/>
+          </w:tcPr>
+          <w:p>
+            <w:r>
+              <w:t>KEY0</w:t>
+            </w:r>
+          </w:p>
+        </w:tc>
+        <w:tc>
+          <w:tcPr>
+            <w:tcW w:w="7308" w:type="dxa"/>
+          </w:tcPr>
+          <w:p>
+            <w:pPr>
+              <w:cnfStyle w:val="000000100000" w:firstRow="0" w:lastRow="0" w:firstColumn="0" w:lastColumn="0" w:oddVBand="0" w:evenVBand="0" w:oddHBand="1" w:evenHBand="0" w:firstRowFirstColumn="0" w:firstRowLastColumn="0" w:lastRowFirstColumn="0" w:lastRowLastColumn="0"/>
+            </w:pPr>
+            <w:r>
+              <w:t>Reset</w:t>
+            </w:r>
+          </w:p>
+        </w:tc>
+      </w:tr>
+      <w:tr>
+        <w:tc>
+          <w:tcPr>
+            <w:cnfStyle w:val="001000000000" w:firstRow="0" w:lastRow="0" w:firstColumn="1" w:lastColumn="0" w:oddVBand="0" w:evenVBand="0" w:oddHBand="0" w:evenHBand="0" w:firstRowFirstColumn="0" w:firstRowLastColumn="0" w:lastRowFirstColumn="0" w:lastRowLastColumn="0"/>
+            <w:tcW w:w="2268" w:type="dxa"/>
+          </w:tcPr>
+          <w:p>
+            <w:r>
+              <w:t>KEY1</w:t>
+            </w:r>
+          </w:p>
+        </w:tc>
+        <w:tc>
+          <w:tcPr>
+            <w:tcW w:w="7308" w:type="dxa"/>
+          </w:tcPr>
+          <w:p>
+            <w:pPr>
+              <w:cnfStyle w:val="000000000000" w:firstRow="0" w:lastRow="0" w:firstColumn="0" w:lastColumn="0" w:oddVBand="0" w:evenVBand="0" w:oddHBand="0" w:evenHBand="0" w:firstRowFirstColumn="0" w:firstRowLastColumn="0" w:lastRowFirstColumn="0" w:lastRowLastColumn="0"/>
+            </w:pPr>
+            <w:r>
+              <w:t>Issues NMI</w:t>
+            </w:r>
+          </w:p>
+        </w:tc>
+      </w:tr>
+      <w:tr>
+        <w:trPr>
+          <w:cnfStyle w:val="000000100000" w:firstRow="0" w:lastRow="0" w:firstColumn="0" w:lastColumn="0" w:oddVBand="0" w:evenVBand="0" w:oddHBand="1" w:evenHBand="0" w:firstRowFirstColumn="0" w:firstRowLastColumn="0" w:lastRowFirstColumn="0" w:lastRowLastColumn="0"/>
+        </w:trPr>
+        <w:tc>
+          <w:tcPr>
+            <w:cnfStyle w:val="001000000000" w:firstRow="0" w:lastRow="0" w:firstColumn="1" w:lastColumn="0" w:oddVBand="0" w:evenVBand="0" w:oddHBand="0" w:evenHBand="0" w:firstRowFirstColumn="0" w:firstRowLastColumn="0" w:lastRowFirstColumn="0" w:lastRowLastColumn="0"/>
+            <w:tcW w:w="2268" w:type="dxa"/>
+          </w:tcPr>
+          <w:p>
+            <w:r>
+              <w:t>SW0</w:t>
+            </w:r>
+          </w:p>
+        </w:tc>
+        <w:tc>
+          <w:tcPr>
+            <w:tcW w:w="7308" w:type="dxa"/>
+          </w:tcPr>
+          <w:p>
+            <w:pPr>
+              <w:cnfStyle w:val="000000100000" w:firstRow="0" w:lastRow="0" w:firstColumn="0" w:lastColumn="0" w:oddVBand="0" w:evenVBand="0" w:oddHBand="1" w:evenHBand="0" w:firstRowFirstColumn="0" w:firstRowLastColumn="0" w:lastRowFirstColumn="0" w:lastRowLastColumn="0"/>
+            </w:pPr>
+            <w:r>
+              <w:t>Selects “Gosh Wonderful ROM” image versus the original ROM image</w:t>
+            </w:r>
+          </w:p>
+        </w:tc>
+      </w:tr>
+      <w:tr>
+        <w:tc>
+          <w:tcPr>
+            <w:cnfStyle w:val="001000000000" w:firstRow="0" w:lastRow="0" w:firstColumn="1" w:lastColumn="0" w:oddVBand="0" w:evenVBand="0" w:oddHBand="0" w:evenHBand="0" w:firstRowFirstColumn="0" w:firstRowLastColumn="0" w:lastRowFirstColumn="0" w:lastRowLastColumn="0"/>
+            <w:tcW w:w="2268" w:type="dxa"/>
+          </w:tcPr>
+          <w:p>
+            <w:r>
+              <w:t>SW1</w:t>
+            </w:r>
+          </w:p>
+        </w:tc>
+        <w:tc>
+          <w:tcPr>
+            <w:tcW w:w="7308" w:type="dxa"/>
+          </w:tcPr>
+          <w:p>
+            <w:pPr>
+              <w:cnfStyle w:val="000000000000" w:firstRow="0" w:lastRow="0" w:firstColumn="0" w:lastColumn="0" w:oddVBand="0" w:evenVBand="0" w:oddHBand="0" w:evenHBand="0" w:firstRowFirstColumn="0" w:firstRowLastColumn="0" w:lastRowFirstColumn="0" w:lastRowLastColumn="0"/>
+            </w:pPr>
+            <w:r>
+              <w:t>Disables interrupts</w:t>
+            </w:r>
+          </w:p>
+        </w:tc>
+      </w:tr>
+      <w:tr>
+        <w:trPr>
+          <w:cnfStyle w:val="000000100000" w:firstRow="0" w:lastRow="0" w:firstColumn="0" w:lastColumn="0" w:oddVBand="0" w:evenVBand="0" w:oddHBand="1" w:evenHBand="0" w:firstRowFirstColumn="0" w:firstRowLastColumn="0" w:lastRowFirstColumn="0" w:lastRowLastColumn="0"/>
+        </w:trPr>
+        <w:tc>
+          <w:tcPr>
+            <w:cnfStyle w:val="001000000000" w:firstRow="0" w:lastRow="0" w:firstColumn="1" w:lastColumn="0" w:oddVBand="0" w:evenVBand="0" w:oddHBand="0" w:evenHBand="0" w:firstRowFirstColumn="0" w:firstRowLastColumn="0" w:lastRowFirstColumn="0" w:lastRowLastColumn="0"/>
+            <w:tcW w:w="2268" w:type="dxa"/>
+          </w:tcPr>
+          <w:p>
+            <w:r>
+              <w:t>SW2</w:t>
+            </w:r>
+          </w:p>
+        </w:tc>
+        <w:tc>
+          <w:tcPr>
+            <w:tcW w:w="7308" w:type="dxa"/>
+          </w:tcPr>
+          <w:p>
+            <w:pPr>
+              <w:cnfStyle w:val="000000100000" w:firstRow="0" w:lastRow="0" w:firstColumn="0" w:lastColumn="0" w:oddVBand="0" w:evenVBand="0" w:oddHBand="1" w:evenHBand="0" w:firstRowFirstColumn="0" w:firstRowLastColumn="0" w:lastRowFirstColumn="0" w:lastRowLastColumn="0"/>
+            </w:pPr>
+            <w:r>
+              <w:t>Turbo mode (3.5 MHz x 2 = 7.0 MHz)</w:t>
+            </w:r>
+          </w:p>
+        </w:tc>
+      </w:tr>
+    </w:tbl>
+    <w:p>
+      <w:r>
+        <w:t xml:space="preserve">Function of </w:t>
+      </w:r>
+      <w:r>
+        <w:rPr>
+          <w:b/>
+          <w:color w:val="00B050"/>
+        </w:rPr>
+        <w:t>green LED</w:t>
+      </w:r>
+      <w:r>
+        <w:t>s is to show:</w:t>
+      </w:r>
+    </w:p>
+    <w:tbl>
+      <w:tblPr>
+        <w:tblStyle w:val="LightList-Accent1"/>
+        <w:tblW w:w="0" w:type="auto"/>
+        <w:tblLook w:val="04A0" w:firstRow="1" w:lastRow="0" w:firstColumn="1" w:lastColumn="0" w:noHBand="0" w:noVBand="1"/>
+      </w:tblPr>
+      <w:tblGrid>
+        <w:gridCol w:w="2268"/>
+        <w:gridCol w:w="7308"/>
+      </w:tblGrid>
+      <w:tr>
+        <w:trPr>
+          <w:cnfStyle w:val="100000000000" w:firstRow="1" w:lastRow="0" w:firstColumn="0" w:lastColumn="0" w:oddVBand="0" w:evenVBand="0" w:oddHBand="0" w:evenHBand="0" w:firstRowFirstColumn="0" w:firstRowLastColumn="0" w:lastRowFirstColumn="0" w:lastRowLastColumn="0"/>
+        </w:trPr>
+        <w:tc>
+          <w:tcPr>
+            <w:cnfStyle w:val="001000000000" w:firstRow="0" w:lastRow="0" w:firstColumn="1" w:lastColumn="0" w:oddVBand="0" w:evenVBand="0" w:oddHBand="0" w:evenHBand="0" w:firstRowFirstColumn="0" w:firstRowLastColumn="0" w:lastRowFirstColumn="0" w:lastRowLastColumn="0"/>
+            <w:tcW w:w="2268" w:type="dxa"/>
+          </w:tcPr>
+          <w:p>
+            <w:r>
+              <w:t>GREEN LED</w:t>
+            </w:r>
+          </w:p>
+        </w:tc>
+        <w:tc>
+          <w:tcPr>
+            <w:tcW w:w="7308" w:type="dxa"/>
+          </w:tcPr>
+          <w:p>
+            <w:pPr>
+              <w:cnfStyle w:val="100000000000" w:firstRow="1" w:lastRow="0" w:firstColumn="0" w:lastColumn="0" w:oddVBand="0" w:evenVBand="0" w:oddHBand="0" w:evenHBand="0" w:firstRowFirstColumn="0" w:firstRowLastColumn="0" w:lastRowFirstColumn="0" w:lastRowLastColumn="0"/>
+            </w:pPr>
+            <w:r>
+              <w:t>Description</w:t>
+            </w:r>
+          </w:p>
+        </w:tc>
+      </w:tr>
+      <w:tr>
+        <w:trPr>
+          <w:cnfStyle w:val="000000100000" w:firstRow="0" w:lastRow="0" w:firstColumn="0" w:lastColumn="0" w:oddVBand="0" w:evenVBand="0" w:oddHBand="1" w:evenHBand="0" w:firstRowFirstColumn="0" w:firstRowLastColumn="0" w:lastRowFirstColumn="0" w:lastRowLastColumn="0"/>
+        </w:trPr>
+        <w:tc>
+          <w:tcPr>
+            <w:cnfStyle w:val="001000000000" w:firstRow="0" w:lastRow="0" w:firstColumn="1" w:lastColumn="0" w:oddVBand="0" w:evenVBand="0" w:oddHBand="0" w:evenHBand="0" w:firstRowFirstColumn="0" w:firstRowLastColumn="0" w:lastRowFirstColumn="0" w:lastRowLastColumn="0"/>
+            <w:tcW w:w="2268" w:type="dxa"/>
+          </w:tcPr>
+          <w:p>
+            <w:r>
+              <w:t>LEDG0-LEDG</w:t>
+            </w:r>
+            <w:r>
+              <w:t>4</w:t>
+            </w:r>
+          </w:p>
+        </w:tc>
+        <w:tc>
+          <w:tcPr>
+            <w:tcW w:w="7308" w:type="dxa"/>
+          </w:tcPr>
+          <w:p>
+            <w:pPr>
+              <w:cnfStyle w:val="000000100000" w:firstRow="0" w:lastRow="0" w:firstColumn="0" w:lastColumn="0" w:oddVBand="0" w:evenVBand="0" w:oddHBand="1" w:evenHBand="0" w:firstRowFirstColumn="0" w:firstRowLastColumn="0" w:lastRowFirstColumn="0" w:lastRowLastColumn="0"/>
+            </w:pPr>
+            <w:r>
+              <w:t>Kempston joystick UP, DOWN, LEFT, RIGHT, FIRE is pressed</w:t>
+            </w:r>
+          </w:p>
+        </w:tc>
+      </w:tr>
+      <w:tr>
+        <w:tc>
+          <w:tcPr>
+            <w:cnfStyle w:val="001000000000" w:firstRow="0" w:lastRow="0" w:firstColumn="1" w:lastColumn="0" w:oddVBand="0" w:evenVBand="0" w:oddHBand="0" w:evenHBand="0" w:firstRowFirstColumn="0" w:firstRowLastColumn="0" w:lastRowFirstColumn="0" w:lastRowLastColumn="0"/>
+            <w:tcW w:w="2268" w:type="dxa"/>
+          </w:tcPr>
+          <w:p>
+            <w:r>
+              <w:t>LEDG5</w:t>
+            </w:r>
+          </w:p>
+        </w:tc>
+        <w:tc>
+          <w:tcPr>
+            <w:tcW w:w="7308" w:type="dxa"/>
+          </w:tcPr>
+          <w:p>
+            <w:pPr>
+              <w:cnfStyle w:val="000000000000" w:firstRow="0" w:lastRow="0" w:firstColumn="0" w:lastColumn="0" w:oddVBand="0" w:evenVBand="0" w:oddHBand="0" w:evenHBand="0" w:firstRowFirstColumn="0" w:firstRowLastColumn="0" w:lastRowFirstColumn="0" w:lastRowLastColumn="0"/>
+            </w:pPr>
+            <w:r>
+              <w:t>A key is pressed</w:t>
+            </w:r>
+          </w:p>
+        </w:tc>
+      </w:tr>
+      <w:tr>
+        <w:trPr>
+          <w:cnfStyle w:val="000000100000" w:firstRow="0" w:lastRow="0" w:firstColumn="0" w:lastColumn="0" w:oddVBand="0" w:evenVBand="0" w:oddHBand="1" w:evenHBand="0" w:firstRowFirstColumn="0" w:firstRowLastColumn="0" w:lastRowFirstColumn="0" w:lastRowLastColumn="0"/>
+        </w:trPr>
+        <w:tc>
+          <w:tcPr>
+            <w:cnfStyle w:val="001000000000" w:firstRow="0" w:lastRow="0" w:firstColumn="1" w:lastColumn="0" w:oddVBand="0" w:evenVBand="0" w:oddHBand="0" w:evenHBand="0" w:firstRowFirstColumn="0" w:firstRowLastColumn="0" w:lastRowFirstColumn="0" w:lastRowLastColumn="0"/>
+            <w:tcW w:w="2268" w:type="dxa"/>
+          </w:tcPr>
+          <w:p>
+            <w:r>
+              <w:t>LEDG6</w:t>
+            </w:r>
+          </w:p>
+        </w:tc>
+        <w:tc>
+          <w:tcPr>
+            <w:tcW w:w="7308" w:type="dxa"/>
+          </w:tcPr>
+          <w:p>
+            <w:pPr>
+              <w:cnfStyle w:val="000000100000" w:firstRow="0" w:lastRow="0" w:firstColumn="0" w:lastColumn="0" w:oddVBand="0" w:evenVBand="0" w:oddHBand="1" w:evenHBand="0" w:firstRowFirstColumn="0" w:firstRowLastColumn="0" w:lastRowFirstColumn="0" w:lastRowLastColumn="0"/>
+            </w:pPr>
+            <w:r>
+              <w:t>When blinking, a speaker or line-in</w:t>
+            </w:r>
+            <w:r>
+              <w:t xml:space="preserve"> is active</w:t>
+            </w:r>
+          </w:p>
+        </w:tc>
+      </w:tr>
+    </w:tbl>
+    <w:p/>
+    <w:p>
+      <w:r>
         <w:fldChar w:fldCharType="begin"/>
       </w:r>
       <w:r>
@@ -10935,28 +11302,14 @@
         <w:t xml:space="preserve"> connector into the FPGA board visible in the middle</w:t>
       </w:r>
       <w:r>
-        <w:t xml:space="preserve"> and a </w:t>
-      </w:r>
-      <w:proofErr w:type="spellStart"/>
-      <w:r>
-        <w:t>Kempston</w:t>
-      </w:r>
-      <w:proofErr w:type="spellEnd"/>
-      <w:r>
-        <w:t xml:space="preserve"> compatible joystick in the foreground. </w:t>
-      </w:r>
-    </w:p>
-    <w:p>
-      <w:pPr>
-        <w:keepNext/>
-      </w:pPr>
+        <w:t xml:space="preserve"> and a Kempston compatible joystick in the foreground. </w:t>
+      </w:r>
       <w:r>
         <w:rPr>
           <w:noProof/>
         </w:rPr>
-        <w:lastRenderedPageBreak/>
         <w:drawing>
-          <wp:inline distT="0" distB="0" distL="0" distR="0" wp14:anchorId="704D7566" wp14:editId="669DC862">
+          <wp:inline distT="0" distB="0" distL="0" distR="0" wp14:anchorId="6B8DECD8" wp14:editId="3EC40E29">
             <wp:extent cx="3562350" cy="2776176"/>
             <wp:effectExtent l="0" t="0" r="0" b="5715"/>
             <wp:docPr id="23" name="Picture 23" descr="C:\Users\Goran Devic\Downloads\rsz_manic-miner-playtzx.jpg"/>
@@ -11011,29 +11364,17 @@
       </w:pPr>
       <w:bookmarkStart w:id="21" w:name="_Ref406501300"/>
       <w:r>
+        <w:lastRenderedPageBreak/>
         <w:t xml:space="preserve">Image </w:t>
       </w:r>
-      <w:r>
-        <w:fldChar w:fldCharType="begin"/>
-      </w:r>
-      <w:r>
-        <w:instrText xml:space="preserve"> SEQ Image \* ARABIC </w:instrText>
-      </w:r>
-      <w:r>
-        <w:fldChar w:fldCharType="separate"/>
-      </w:r>
-      <w:r>
-        <w:rPr>
-          <w:noProof/>
-        </w:rPr>
-        <w:t>3</w:t>
-      </w:r>
-      <w:r>
-        <w:rPr>
-          <w:noProof/>
-        </w:rPr>
-        <w:fldChar w:fldCharType="end"/>
-      </w:r>
+      <w:fldSimple w:instr=" SEQ Image \* ARABIC ">
+        <w:r>
+          <w:rPr>
+            <w:noProof/>
+          </w:rPr>
+          <w:t>3</w:t>
+        </w:r>
+      </w:fldSimple>
       <w:bookmarkEnd w:id="21"/>
       <w:r>
         <w:t xml:space="preserve"> : Sinclair ZX Spectrum on Altera DE1</w:t>
@@ -11204,7 +11545,7 @@
       <w:pPr>
         <w:pStyle w:val="Heading1"/>
       </w:pPr>
-      <w:bookmarkStart w:id="22" w:name="_Toc406602301"/>
+      <w:bookmarkStart w:id="22" w:name="_Toc406928097"/>
       <w:r>
         <w:lastRenderedPageBreak/>
         <w:t>Advanced Topics</w:t>
@@ -11216,7 +11557,7 @@
       <w:pPr>
         <w:pStyle w:val="Heading2"/>
       </w:pPr>
-      <w:bookmarkStart w:id="23" w:name="_Toc406602302"/>
+      <w:bookmarkStart w:id="23" w:name="_Toc406928098"/>
       <w:r>
         <w:t xml:space="preserve">Modifying </w:t>
       </w:r>
@@ -12212,7 +12553,7 @@
         <w:rFonts w:asciiTheme="majorHAnsi" w:eastAsiaTheme="majorEastAsia" w:hAnsiTheme="majorHAnsi" w:cstheme="majorBidi"/>
         <w:noProof/>
       </w:rPr>
-      <w:t>21</w:t>
+      <w:t>25</w:t>
     </w:r>
     <w:r>
       <w:rPr>
@@ -12269,7 +12610,6 @@
       <w:dataBinding w:prefixMappings="xmlns:ns0='http://schemas.openxmlformats.org/package/2006/metadata/core-properties' xmlns:ns1='http://purl.org/dc/elements/1.1/'" w:xpath="/ns0:coreProperties[1]/ns1:title[1]" w:storeItemID="{6C3C8BC8-F283-45AE-878A-BAB7291924A1}"/>
       <w:text/>
     </w:sdtPr>
-    <w:sdtEndPr/>
     <w:sdtContent>
       <w:p>
         <w:pPr>
@@ -14393,7 +14733,7 @@
 </file>
 
 <file path=customXml/itemProps2.xml><?xml version="1.0" encoding="utf-8"?>
-<ds:datastoreItem xmlns:ds="http://schemas.openxmlformats.org/officeDocument/2006/customXml" ds:itemID="{40E1E8A5-FD2C-4CCF-8F20-C9E6DF312DB4}">
+<ds:datastoreItem xmlns:ds="http://schemas.openxmlformats.org/officeDocument/2006/customXml" ds:itemID="{53090B75-40CA-4A7B-9178-0660171FDA26}">
   <ds:schemaRefs>
     <ds:schemaRef ds:uri="http://schemas.openxmlformats.org/officeDocument/2006/bibliography"/>
   </ds:schemaRefs>

</xml_diff>

<commit_message>
z80: Updated User's Manual and PDF
</commit_message>
<xml_diff>
--- a/docs/A-Z80_UsersGuide.docx
+++ b/docs/A-Z80_UsersGuide.docx
@@ -59,7 +59,6 @@
                     <w:dataBinding w:prefixMappings="xmlns:ns0='http://schemas.openxmlformats.org/package/2006/metadata/core-properties' xmlns:ns1='http://purl.org/dc/elements/1.1/'" w:xpath="/ns0:coreProperties[1]/ns1:title[1]" w:storeItemID="{6C3C8BC8-F283-45AE-878A-BAB7291924A1}"/>
                     <w:text/>
                   </w:sdtPr>
-                  <w:sdtEndPr/>
                   <w:sdtContent>
                     <w:r>
                       <w:rPr>
@@ -108,7 +107,6 @@
                     <w:dataBinding w:prefixMappings="xmlns:ns0='http://schemas.openxmlformats.org/package/2006/metadata/core-properties' xmlns:ns1='http://purl.org/dc/elements/1.1/'" w:xpath="/ns0:coreProperties[1]/ns1:subject[1]" w:storeItemID="{6C3C8BC8-F283-45AE-878A-BAB7291924A1}"/>
                     <w:text/>
                   </w:sdtPr>
-                  <w:sdtEndPr/>
                   <w:sdtContent>
                     <w:r>
                       <w:rPr>
@@ -180,7 +178,6 @@
                     <w:dataBinding w:prefixMappings="xmlns:ns0='http://schemas.microsoft.com/office/2006/coverPageProps'" w:xpath="/ns0:CoverPageProperties[1]/ns0:Abstract[1]" w:storeItemID="{55AF091B-3C7A-41E3-B477-F2FDAA23CFDA}"/>
                     <w:text/>
                   </w:sdtPr>
-                  <w:sdtEndPr/>
                   <w:sdtContent>
                     <w:r>
                       <w:rPr>
@@ -316,7 +313,7 @@
               </mc:Choice>
               <mc:Fallback>
                 <w:pict>
-                  <v:rect w14:anchorId="2D30402A" id="Rectangle 52" o:spid="_x0000_s1026" style="position:absolute;margin-left:0;margin-top:0;width:612pt;height:11in;z-index:-251655168;visibility:visible;mso-wrap-style:square;mso-width-percent:1000;mso-height-percent:1000;mso-wrap-distance-left:9pt;mso-wrap-distance-top:0;mso-wrap-distance-right:9pt;mso-wrap-distance-bottom:0;mso-position-horizontal:center;mso-position-horizontal-relative:page;mso-position-vertical:center;mso-position-vertical-relative:page;mso-width-percent:1000;mso-height-percent:1000;mso-width-relative:page;mso-height-relative:page;v-text-anchor:middle" o:gfxdata="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" stroked="f" strokeweight="2pt">
+                  <v:rect w14:anchorId="589FEDED" id="Rectangle 52" o:spid="_x0000_s1026" style="position:absolute;margin-left:0;margin-top:0;width:612pt;height:11in;z-index:-251655168;visibility:visible;mso-wrap-style:square;mso-width-percent:1000;mso-height-percent:1000;mso-wrap-distance-left:9pt;mso-wrap-distance-top:0;mso-wrap-distance-right:9pt;mso-wrap-distance-bottom:0;mso-position-horizontal:center;mso-position-horizontal-relative:page;mso-position-vertical:center;mso-position-vertical-relative:page;mso-width-percent:1000;mso-height-percent:1000;mso-width-relative:page;mso-height-relative:page;v-text-anchor:middle" o:gfxdata="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" stroked="f" strokeweight="2pt">
                     <v:fill r:id="rId10" o:title="" recolor="t" rotate="t" type="frame"/>
                     <v:imagedata recolortarget="#333 [641]"/>
                     <w10:wrap anchorx="page" anchory="page"/>
@@ -384,7 +381,6 @@
                                     <w:calendar w:val="gregorian"/>
                                   </w:date>
                                 </w:sdtPr>
-                                <w:sdtEndPr/>
                                 <w:sdtContent>
                                   <w:p>
                                     <w:pPr>
@@ -436,7 +432,6 @@
                               <w:calendar w:val="gregorian"/>
                             </w:date>
                           </w:sdtPr>
-                          <w:sdtEndPr/>
                           <w:sdtContent>
                             <w:p>
                               <w:pPr>
@@ -524,7 +519,7 @@
               </mc:Choice>
               <mc:Fallback>
                 <w:pict>
-                  <v:rect w14:anchorId="28704035" id="Rectangle 54" o:spid="_x0000_s1026" style="position:absolute;margin-left:0;margin-top:0;width:468pt;height:162pt;z-index:251660288;visibility:visible;mso-wrap-style:square;mso-width-percent:1000;mso-height-percent:250;mso-wrap-distance-left:9pt;mso-wrap-distance-top:0;mso-wrap-distance-right:9pt;mso-wrap-distance-bottom:0;mso-position-horizontal:center;mso-position-horizontal-relative:page;mso-position-vertical:top;mso-position-vertical-relative:page;mso-width-percent:1000;mso-height-percent:250;mso-width-relative:margin;mso-height-relative:margin;v-text-anchor:middle" o:gfxdata="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" fillcolor="#4f81bd [3204]" stroked="f" strokeweight="2pt">
+                  <v:rect w14:anchorId="3A8F7B1A" id="Rectangle 54" o:spid="_x0000_s1026" style="position:absolute;margin-left:0;margin-top:0;width:468pt;height:162pt;z-index:251660288;visibility:visible;mso-wrap-style:square;mso-width-percent:1000;mso-height-percent:250;mso-wrap-distance-left:9pt;mso-wrap-distance-top:0;mso-wrap-distance-right:9pt;mso-wrap-distance-bottom:0;mso-position-horizontal:center;mso-position-horizontal-relative:page;mso-position-vertical:top;mso-position-vertical-relative:page;mso-width-percent:1000;mso-height-percent:250;mso-width-relative:margin;mso-height-relative:margin;v-text-anchor:middle" o:gfxdata="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" fillcolor="#4f81bd [3204]" stroked="f" strokeweight="2pt">
                     <w10:wrap anchorx="page" anchory="page"/>
                   </v:rect>
                 </w:pict>
@@ -598,7 +593,7 @@
               </mc:Choice>
               <mc:Fallback>
                 <w:pict>
-                  <v:rect w14:anchorId="11F01DA0" id="Rectangle 55" o:spid="_x0000_s1026" style="position:absolute;margin-left:0;margin-top:0;width:468pt;height:2.85pt;z-index:251662336;visibility:visible;mso-wrap-style:square;mso-width-percent:1000;mso-height-percent:0;mso-wrap-distance-left:9pt;mso-wrap-distance-top:0;mso-wrap-distance-right:9pt;mso-wrap-distance-bottom:0;mso-position-horizontal:center;mso-position-horizontal-relative:margin;mso-position-vertical:bottom;mso-position-vertical-relative:margin;mso-width-percent:1000;mso-height-percent:0;mso-width-relative:margin;mso-height-relative:margin;v-text-anchor:middle" o:gfxdata="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" fillcolor="#4f81bd [3204]" stroked="f" strokeweight="2pt">
+                  <v:rect w14:anchorId="0F6C66BE" id="Rectangle 55" o:spid="_x0000_s1026" style="position:absolute;margin-left:0;margin-top:0;width:468pt;height:2.85pt;z-index:251662336;visibility:visible;mso-wrap-style:square;mso-width-percent:1000;mso-height-percent:0;mso-wrap-distance-left:9pt;mso-wrap-distance-top:0;mso-wrap-distance-right:9pt;mso-wrap-distance-bottom:0;mso-position-horizontal:center;mso-position-horizontal-relative:margin;mso-position-vertical:bottom;mso-position-vertical-relative:margin;mso-width-percent:1000;mso-height-percent:0;mso-width-relative:margin;mso-height-relative:margin;v-text-anchor:middle" o:gfxdata="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" fillcolor="#4f81bd [3204]" stroked="f" strokeweight="2pt">
                     <w10:wrap anchorx="margin" anchory="margin"/>
                   </v:rect>
                 </w:pict>
@@ -615,7 +610,7 @@
       <w:pPr>
         <w:pStyle w:val="Heading1"/>
       </w:pPr>
-      <w:bookmarkStart w:id="0" w:name="_Toc445142726"/>
+      <w:bookmarkStart w:id="0" w:name="_Toc445560192"/>
       <w:r>
         <w:lastRenderedPageBreak/>
         <w:t xml:space="preserve">Revision </w:t>
@@ -908,12 +903,12 @@
             <w:pStyle w:val="TOCHeading"/>
           </w:pPr>
           <w:r>
-            <w:t xml:space="preserve">Table </w:t>
+            <w:t>Tabl</w:t>
           </w:r>
           <w:bookmarkStart w:id="1" w:name="_GoBack"/>
           <w:bookmarkEnd w:id="1"/>
           <w:r>
-            <w:t>of Contents</w:t>
+            <w:t>e of Contents</w:t>
           </w:r>
         </w:p>
         <w:p>
@@ -943,7 +938,7 @@
           <w:r>
             <w:fldChar w:fldCharType="separate"/>
           </w:r>
-          <w:hyperlink w:anchor="_Toc445142726" w:history="1">
+          <w:hyperlink w:anchor="_Toc445560192" w:history="1">
             <w:r>
               <w:rPr>
                 <w:rStyle w:val="Hyperlink"/>
@@ -970,7 +965,7 @@
                 <w:noProof/>
                 <w:webHidden/>
               </w:rPr>
-              <w:instrText xml:space="preserve"> PAGEREF _Toc445142726 \h </w:instrText>
+              <w:instrText xml:space="preserve"> PAGEREF _Toc445560192 \h </w:instrText>
             </w:r>
             <w:r>
               <w:rPr>
@@ -1012,7 +1007,7 @@
               <w:noProof/>
             </w:rPr>
           </w:pPr>
-          <w:hyperlink w:anchor="_Toc445142727" w:history="1">
+          <w:hyperlink w:anchor="_Toc445560193" w:history="1">
             <w:r>
               <w:rPr>
                 <w:rStyle w:val="Hyperlink"/>
@@ -1039,7 +1034,7 @@
                 <w:noProof/>
                 <w:webHidden/>
               </w:rPr>
-              <w:instrText xml:space="preserve"> PAGEREF _Toc445142727 \h </w:instrText>
+              <w:instrText xml:space="preserve"> PAGEREF _Toc445560193 \h </w:instrText>
             </w:r>
             <w:r>
               <w:rPr>
@@ -1081,7 +1076,7 @@
               <w:noProof/>
             </w:rPr>
           </w:pPr>
-          <w:hyperlink w:anchor="_Toc445142728" w:history="1">
+          <w:hyperlink w:anchor="_Toc445560194" w:history="1">
             <w:r>
               <w:rPr>
                 <w:rStyle w:val="Hyperlink"/>
@@ -1108,7 +1103,7 @@
                 <w:noProof/>
                 <w:webHidden/>
               </w:rPr>
-              <w:instrText xml:space="preserve"> PAGEREF _Toc445142728 \h </w:instrText>
+              <w:instrText xml:space="preserve"> PAGEREF _Toc445560194 \h </w:instrText>
             </w:r>
             <w:r>
               <w:rPr>
@@ -1150,7 +1145,7 @@
               <w:noProof/>
             </w:rPr>
           </w:pPr>
-          <w:hyperlink w:anchor="_Toc445142729" w:history="1">
+          <w:hyperlink w:anchor="_Toc445560195" w:history="1">
             <w:r>
               <w:rPr>
                 <w:rStyle w:val="Hyperlink"/>
@@ -1177,7 +1172,7 @@
                 <w:noProof/>
                 <w:webHidden/>
               </w:rPr>
-              <w:instrText xml:space="preserve"> PAGEREF _Toc445142729 \h </w:instrText>
+              <w:instrText xml:space="preserve"> PAGEREF _Toc445560195 \h </w:instrText>
             </w:r>
             <w:r>
               <w:rPr>
@@ -1219,7 +1214,7 @@
               <w:noProof/>
             </w:rPr>
           </w:pPr>
-          <w:hyperlink w:anchor="_Toc445142730" w:history="1">
+          <w:hyperlink w:anchor="_Toc445560196" w:history="1">
             <w:r>
               <w:rPr>
                 <w:rStyle w:val="Hyperlink"/>
@@ -1246,7 +1241,7 @@
                 <w:noProof/>
                 <w:webHidden/>
               </w:rPr>
-              <w:instrText xml:space="preserve"> PAGEREF _Toc445142730 \h </w:instrText>
+              <w:instrText xml:space="preserve"> PAGEREF _Toc445560196 \h </w:instrText>
             </w:r>
             <w:r>
               <w:rPr>
@@ -1288,7 +1283,7 @@
               <w:noProof/>
             </w:rPr>
           </w:pPr>
-          <w:hyperlink w:anchor="_Toc445142731" w:history="1">
+          <w:hyperlink w:anchor="_Toc445560197" w:history="1">
             <w:r>
               <w:rPr>
                 <w:rStyle w:val="Hyperlink"/>
@@ -1315,7 +1310,7 @@
                 <w:noProof/>
                 <w:webHidden/>
               </w:rPr>
-              <w:instrText xml:space="preserve"> PAGEREF _Toc445142731 \h </w:instrText>
+              <w:instrText xml:space="preserve"> PAGEREF _Toc445560197 \h </w:instrText>
             </w:r>
             <w:r>
               <w:rPr>
@@ -1357,7 +1352,7 @@
               <w:noProof/>
             </w:rPr>
           </w:pPr>
-          <w:hyperlink w:anchor="_Toc445142732" w:history="1">
+          <w:hyperlink w:anchor="_Toc445560198" w:history="1">
             <w:r>
               <w:rPr>
                 <w:rStyle w:val="Hyperlink"/>
@@ -1384,7 +1379,7 @@
                 <w:noProof/>
                 <w:webHidden/>
               </w:rPr>
-              <w:instrText xml:space="preserve"> PAGEREF _Toc445142732 \h </w:instrText>
+              <w:instrText xml:space="preserve"> PAGEREF _Toc445560198 \h </w:instrText>
             </w:r>
             <w:r>
               <w:rPr>
@@ -1426,7 +1421,7 @@
               <w:noProof/>
             </w:rPr>
           </w:pPr>
-          <w:hyperlink w:anchor="_Toc445142733" w:history="1">
+          <w:hyperlink w:anchor="_Toc445560199" w:history="1">
             <w:r>
               <w:rPr>
                 <w:rStyle w:val="Hyperlink"/>
@@ -1453,7 +1448,7 @@
                 <w:noProof/>
                 <w:webHidden/>
               </w:rPr>
-              <w:instrText xml:space="preserve"> PAGEREF _Toc445142733 \h </w:instrText>
+              <w:instrText xml:space="preserve"> PAGEREF _Toc445560199 \h </w:instrText>
             </w:r>
             <w:r>
               <w:rPr>
@@ -1495,7 +1490,7 @@
               <w:noProof/>
             </w:rPr>
           </w:pPr>
-          <w:hyperlink w:anchor="_Toc445142734" w:history="1">
+          <w:hyperlink w:anchor="_Toc445560200" w:history="1">
             <w:r>
               <w:rPr>
                 <w:rStyle w:val="Hyperlink"/>
@@ -1522,7 +1517,7 @@
                 <w:noProof/>
                 <w:webHidden/>
               </w:rPr>
-              <w:instrText xml:space="preserve"> PAGEREF _Toc445142734 \h </w:instrText>
+              <w:instrText xml:space="preserve"> PAGEREF _Toc445560200 \h </w:instrText>
             </w:r>
             <w:r>
               <w:rPr>
@@ -1564,7 +1559,7 @@
               <w:noProof/>
             </w:rPr>
           </w:pPr>
-          <w:hyperlink w:anchor="_Toc445142735" w:history="1">
+          <w:hyperlink w:anchor="_Toc445560201" w:history="1">
             <w:r>
               <w:rPr>
                 <w:rStyle w:val="Hyperlink"/>
@@ -1591,7 +1586,7 @@
                 <w:noProof/>
                 <w:webHidden/>
               </w:rPr>
-              <w:instrText xml:space="preserve"> PAGEREF _Toc445142735 \h </w:instrText>
+              <w:instrText xml:space="preserve"> PAGEREF _Toc445560201 \h </w:instrText>
             </w:r>
             <w:r>
               <w:rPr>
@@ -1633,7 +1628,7 @@
               <w:noProof/>
             </w:rPr>
           </w:pPr>
-          <w:hyperlink w:anchor="_Toc445142736" w:history="1">
+          <w:hyperlink w:anchor="_Toc445560202" w:history="1">
             <w:r>
               <w:rPr>
                 <w:rStyle w:val="Hyperlink"/>
@@ -1660,7 +1655,7 @@
                 <w:noProof/>
                 <w:webHidden/>
               </w:rPr>
-              <w:instrText xml:space="preserve"> PAGEREF _Toc445142736 \h </w:instrText>
+              <w:instrText xml:space="preserve"> PAGEREF _Toc445560202 \h </w:instrText>
             </w:r>
             <w:r>
               <w:rPr>
@@ -1702,7 +1697,7 @@
               <w:noProof/>
             </w:rPr>
           </w:pPr>
-          <w:hyperlink w:anchor="_Toc445142737" w:history="1">
+          <w:hyperlink w:anchor="_Toc445560203" w:history="1">
             <w:r>
               <w:rPr>
                 <w:rStyle w:val="Hyperlink"/>
@@ -1729,7 +1724,7 @@
                 <w:noProof/>
                 <w:webHidden/>
               </w:rPr>
-              <w:instrText xml:space="preserve"> PAGEREF _Toc445142737 \h </w:instrText>
+              <w:instrText xml:space="preserve"> PAGEREF _Toc445560203 \h </w:instrText>
             </w:r>
             <w:r>
               <w:rPr>
@@ -1771,7 +1766,7 @@
               <w:noProof/>
             </w:rPr>
           </w:pPr>
-          <w:hyperlink w:anchor="_Toc445142738" w:history="1">
+          <w:hyperlink w:anchor="_Toc445560204" w:history="1">
             <w:r>
               <w:rPr>
                 <w:rStyle w:val="Hyperlink"/>
@@ -1798,7 +1793,7 @@
                 <w:noProof/>
                 <w:webHidden/>
               </w:rPr>
-              <w:instrText xml:space="preserve"> PAGEREF _Toc445142738 \h </w:instrText>
+              <w:instrText xml:space="preserve"> PAGEREF _Toc445560204 \h </w:instrText>
             </w:r>
             <w:r>
               <w:rPr>
@@ -1840,7 +1835,7 @@
               <w:noProof/>
             </w:rPr>
           </w:pPr>
-          <w:hyperlink w:anchor="_Toc445142739" w:history="1">
+          <w:hyperlink w:anchor="_Toc445560205" w:history="1">
             <w:r>
               <w:rPr>
                 <w:rStyle w:val="Hyperlink"/>
@@ -1867,7 +1862,7 @@
                 <w:noProof/>
                 <w:webHidden/>
               </w:rPr>
-              <w:instrText xml:space="preserve"> PAGEREF _Toc445142739 \h </w:instrText>
+              <w:instrText xml:space="preserve"> PAGEREF _Toc445560205 \h </w:instrText>
             </w:r>
             <w:r>
               <w:rPr>
@@ -1909,7 +1904,7 @@
               <w:noProof/>
             </w:rPr>
           </w:pPr>
-          <w:hyperlink w:anchor="_Toc445142740" w:history="1">
+          <w:hyperlink w:anchor="_Toc445560206" w:history="1">
             <w:r>
               <w:rPr>
                 <w:rStyle w:val="Hyperlink"/>
@@ -1936,7 +1931,7 @@
                 <w:noProof/>
                 <w:webHidden/>
               </w:rPr>
-              <w:instrText xml:space="preserve"> PAGEREF _Toc445142740 \h </w:instrText>
+              <w:instrText xml:space="preserve"> PAGEREF _Toc445560206 \h </w:instrText>
             </w:r>
             <w:r>
               <w:rPr>
@@ -1978,7 +1973,7 @@
               <w:noProof/>
             </w:rPr>
           </w:pPr>
-          <w:hyperlink w:anchor="_Toc445142741" w:history="1">
+          <w:hyperlink w:anchor="_Toc445560207" w:history="1">
             <w:r>
               <w:rPr>
                 <w:rStyle w:val="Hyperlink"/>
@@ -2005,7 +2000,7 @@
                 <w:noProof/>
                 <w:webHidden/>
               </w:rPr>
-              <w:instrText xml:space="preserve"> PAGEREF _Toc445142741 \h </w:instrText>
+              <w:instrText xml:space="preserve"> PAGEREF _Toc445560207 \h </w:instrText>
             </w:r>
             <w:r>
               <w:rPr>
@@ -2047,7 +2042,7 @@
               <w:noProof/>
             </w:rPr>
           </w:pPr>
-          <w:hyperlink w:anchor="_Toc445142742" w:history="1">
+          <w:hyperlink w:anchor="_Toc445560208" w:history="1">
             <w:r>
               <w:rPr>
                 <w:rStyle w:val="Hyperlink"/>
@@ -2074,7 +2069,7 @@
                 <w:noProof/>
                 <w:webHidden/>
               </w:rPr>
-              <w:instrText xml:space="preserve"> PAGEREF _Toc445142742 \h </w:instrText>
+              <w:instrText xml:space="preserve"> PAGEREF _Toc445560208 \h </w:instrText>
             </w:r>
             <w:r>
               <w:rPr>
@@ -2116,7 +2111,7 @@
               <w:noProof/>
             </w:rPr>
           </w:pPr>
-          <w:hyperlink w:anchor="_Toc445142743" w:history="1">
+          <w:hyperlink w:anchor="_Toc445560209" w:history="1">
             <w:r>
               <w:rPr>
                 <w:rStyle w:val="Hyperlink"/>
@@ -2143,7 +2138,7 @@
                 <w:noProof/>
                 <w:webHidden/>
               </w:rPr>
-              <w:instrText xml:space="preserve"> PAGEREF _Toc445142743 \h </w:instrText>
+              <w:instrText xml:space="preserve"> PAGEREF _Toc445560209 \h </w:instrText>
             </w:r>
             <w:r>
               <w:rPr>
@@ -2185,7 +2180,7 @@
               <w:noProof/>
             </w:rPr>
           </w:pPr>
-          <w:hyperlink w:anchor="_Toc445142744" w:history="1">
+          <w:hyperlink w:anchor="_Toc445560210" w:history="1">
             <w:r>
               <w:rPr>
                 <w:rStyle w:val="Hyperlink"/>
@@ -2212,7 +2207,7 @@
                 <w:noProof/>
                 <w:webHidden/>
               </w:rPr>
-              <w:instrText xml:space="preserve"> PAGEREF _Toc445142744 \h </w:instrText>
+              <w:instrText xml:space="preserve"> PAGEREF _Toc445560210 \h </w:instrText>
             </w:r>
             <w:r>
               <w:rPr>
@@ -2254,7 +2249,7 @@
               <w:noProof/>
             </w:rPr>
           </w:pPr>
-          <w:hyperlink w:anchor="_Toc445142745" w:history="1">
+          <w:hyperlink w:anchor="_Toc445560211" w:history="1">
             <w:r>
               <w:rPr>
                 <w:rStyle w:val="Hyperlink"/>
@@ -2281,7 +2276,7 @@
                 <w:noProof/>
                 <w:webHidden/>
               </w:rPr>
-              <w:instrText xml:space="preserve"> PAGEREF _Toc445142745 \h </w:instrText>
+              <w:instrText xml:space="preserve"> PAGEREF _Toc445560211 \h </w:instrText>
             </w:r>
             <w:r>
               <w:rPr>
@@ -2301,7 +2296,7 @@
                 <w:noProof/>
                 <w:webHidden/>
               </w:rPr>
-              <w:t>23</w:t>
+              <w:t>24</w:t>
             </w:r>
             <w:r>
               <w:rPr>
@@ -2323,7 +2318,7 @@
               <w:noProof/>
             </w:rPr>
           </w:pPr>
-          <w:hyperlink w:anchor="_Toc445142746" w:history="1">
+          <w:hyperlink w:anchor="_Toc445560212" w:history="1">
             <w:r>
               <w:rPr>
                 <w:rStyle w:val="Hyperlink"/>
@@ -2350,7 +2345,7 @@
                 <w:noProof/>
                 <w:webHidden/>
               </w:rPr>
-              <w:instrText xml:space="preserve"> PAGEREF _Toc445142746 \h </w:instrText>
+              <w:instrText xml:space="preserve"> PAGEREF _Toc445560212 \h </w:instrText>
             </w:r>
             <w:r>
               <w:rPr>
@@ -2370,7 +2365,7 @@
                 <w:noProof/>
                 <w:webHidden/>
               </w:rPr>
-              <w:t>25</w:t>
+              <w:t>26</w:t>
             </w:r>
             <w:r>
               <w:rPr>
@@ -2392,13 +2387,13 @@
               <w:noProof/>
             </w:rPr>
           </w:pPr>
-          <w:hyperlink w:anchor="_Toc445142747" w:history="1">
+          <w:hyperlink w:anchor="_Toc445560213" w:history="1">
             <w:r>
               <w:rPr>
                 <w:rStyle w:val="Hyperlink"/>
                 <w:noProof/>
               </w:rPr>
-              <w:t>Modifying the A-Z80 CPU</w:t>
+              <w:t>Modifying the A-Z80 CPU Core</w:t>
             </w:r>
             <w:r>
               <w:rPr>
@@ -2419,7 +2414,7 @@
                 <w:noProof/>
                 <w:webHidden/>
               </w:rPr>
-              <w:instrText xml:space="preserve"> PAGEREF _Toc445142747 \h </w:instrText>
+              <w:instrText xml:space="preserve"> PAGEREF _Toc445560213 \h </w:instrText>
             </w:r>
             <w:r>
               <w:rPr>
@@ -2439,7 +2434,7 @@
                 <w:noProof/>
                 <w:webHidden/>
               </w:rPr>
-              <w:t>25</w:t>
+              <w:t>26</w:t>
             </w:r>
             <w:r>
               <w:rPr>
@@ -2461,7 +2456,7 @@
               <w:noProof/>
             </w:rPr>
           </w:pPr>
-          <w:hyperlink w:anchor="_Toc445142748" w:history="1">
+          <w:hyperlink w:anchor="_Toc445560214" w:history="1">
             <w:r>
               <w:rPr>
                 <w:rStyle w:val="Hyperlink"/>
@@ -2488,7 +2483,7 @@
                 <w:noProof/>
                 <w:webHidden/>
               </w:rPr>
-              <w:instrText xml:space="preserve"> PAGEREF _Toc445142748 \h </w:instrText>
+              <w:instrText xml:space="preserve"> PAGEREF _Toc445560214 \h </w:instrText>
             </w:r>
             <w:r>
               <w:rPr>
@@ -2508,7 +2503,7 @@
                 <w:noProof/>
                 <w:webHidden/>
               </w:rPr>
-              <w:t>27</w:t>
+              <w:t>28</w:t>
             </w:r>
             <w:r>
               <w:rPr>
@@ -2530,7 +2525,7 @@
               <w:noProof/>
             </w:rPr>
           </w:pPr>
-          <w:hyperlink w:anchor="_Toc445142749" w:history="1">
+          <w:hyperlink w:anchor="_Toc445560215" w:history="1">
             <w:r>
               <w:rPr>
                 <w:rStyle w:val="Hyperlink"/>
@@ -2557,7 +2552,7 @@
                 <w:noProof/>
                 <w:webHidden/>
               </w:rPr>
-              <w:instrText xml:space="preserve"> PAGEREF _Toc445142749 \h </w:instrText>
+              <w:instrText xml:space="preserve"> PAGEREF _Toc445560215 \h </w:instrText>
             </w:r>
             <w:r>
               <w:rPr>
@@ -2577,7 +2572,7 @@
                 <w:noProof/>
                 <w:webHidden/>
               </w:rPr>
-              <w:t>27</w:t>
+              <w:t>28</w:t>
             </w:r>
             <w:r>
               <w:rPr>
@@ -2599,7 +2594,7 @@
               <w:noProof/>
             </w:rPr>
           </w:pPr>
-          <w:hyperlink w:anchor="_Toc445142750" w:history="1">
+          <w:hyperlink w:anchor="_Toc445560216" w:history="1">
             <w:r>
               <w:rPr>
                 <w:rStyle w:val="Hyperlink"/>
@@ -2626,7 +2621,7 @@
                 <w:noProof/>
                 <w:webHidden/>
               </w:rPr>
-              <w:instrText xml:space="preserve"> PAGEREF _Toc445142750 \h </w:instrText>
+              <w:instrText xml:space="preserve"> PAGEREF _Toc445560216 \h </w:instrText>
             </w:r>
             <w:r>
               <w:rPr>
@@ -2646,7 +2641,7 @@
                 <w:noProof/>
                 <w:webHidden/>
               </w:rPr>
-              <w:t>29</w:t>
+              <w:t>30</w:t>
             </w:r>
             <w:r>
               <w:rPr>
@@ -2678,7 +2673,7 @@
       <w:pPr>
         <w:pStyle w:val="Heading1"/>
       </w:pPr>
-      <w:bookmarkStart w:id="2" w:name="_Toc445142727"/>
+      <w:bookmarkStart w:id="2" w:name="_Toc445560193"/>
       <w:r>
         <w:lastRenderedPageBreak/>
         <w:t>Introduction</w:t>
@@ -2701,7 +2696,13 @@
         <w:t xml:space="preserve">The </w:t>
       </w:r>
       <w:r>
-        <w:t>A-Z80 implementation strives to be internally structurally identical to the original Z80. Using this approach the model achieves a full cycle accuracy and has identical behavior for all documented and undocumented features</w:t>
+        <w:t xml:space="preserve">A-Z80 implementation strives to be internally structurally identical to the original Z80. Using this </w:t>
+      </w:r>
+      <w:r>
+        <w:t>approach,</w:t>
+      </w:r>
+      <w:r>
+        <w:t xml:space="preserve"> the model achieves a full cycle accuracy and has identical behavior for all documented and undocumented features</w:t>
       </w:r>
       <w:r>
         <w:t xml:space="preserve"> </w:t>
@@ -2838,7 +2839,7 @@
       <w:pPr>
         <w:pStyle w:val="Heading1"/>
       </w:pPr>
-      <w:bookmarkStart w:id="3" w:name="_Toc445142728"/>
+      <w:bookmarkStart w:id="3" w:name="_Toc445560194"/>
       <w:r>
         <w:lastRenderedPageBreak/>
         <w:t xml:space="preserve">Project </w:t>
@@ -3657,7 +3658,7 @@
       <w:pPr>
         <w:pStyle w:val="Heading1"/>
       </w:pPr>
-      <w:bookmarkStart w:id="4" w:name="_Toc445142729"/>
+      <w:bookmarkStart w:id="4" w:name="_Toc445560195"/>
       <w:r>
         <w:lastRenderedPageBreak/>
         <w:t>Environment</w:t>
@@ -3882,7 +3883,7 @@
       <w:pPr>
         <w:pStyle w:val="Heading1"/>
       </w:pPr>
-      <w:bookmarkStart w:id="5" w:name="_Toc445142730"/>
+      <w:bookmarkStart w:id="5" w:name="_Toc445560196"/>
       <w:r>
         <w:lastRenderedPageBreak/>
         <w:t>Test</w:t>
@@ -3933,7 +3934,7 @@
           <w:noProof/>
         </w:rPr>
         <w:drawing>
-          <wp:inline distT="0" distB="0" distL="0" distR="0" wp14:anchorId="103C96BD" wp14:editId="7F6F918B">
+          <wp:inline distT="0" distB="0" distL="0" distR="0" wp14:anchorId="73C7606F" wp14:editId="42CB76B0">
             <wp:extent cx="2543175" cy="1942986"/>
             <wp:effectExtent l="0" t="0" r="0" b="635"/>
             <wp:docPr id="7" name="Picture 7" descr="Figure 1. DE1 Development Board"/>
@@ -4081,7 +4082,7 @@
           <w:noProof/>
         </w:rPr>
         <w:drawing>
-          <wp:inline distT="0" distB="0" distL="0" distR="0" wp14:anchorId="762F8D3C" wp14:editId="194A2DDC">
+          <wp:inline distT="0" distB="0" distL="0" distR="0" wp14:anchorId="12951B3A" wp14:editId="7D423903">
             <wp:extent cx="2551814" cy="2551814"/>
             <wp:effectExtent l="0" t="0" r="0" b="0"/>
             <wp:docPr id="25" name="Picture 25"/>
@@ -4156,8 +4157,9 @@
     <w:p>
       <w:pPr>
         <w:pStyle w:val="Heading1"/>
-      </w:pPr>
-      <w:bookmarkStart w:id="6" w:name="_Toc445142731"/>
+        <w:spacing w:before="0"/>
+      </w:pPr>
+      <w:bookmarkStart w:id="6" w:name="_Toc445560197"/>
       <w:r>
         <w:lastRenderedPageBreak/>
         <w:t>S</w:t>
@@ -4167,18 +4169,28 @@
       </w:r>
       <w:bookmarkEnd w:id="6"/>
     </w:p>
-    <w:p/>
+    <w:p>
+      <w:pPr>
+        <w:spacing w:after="0" w:line="240" w:lineRule="auto"/>
+      </w:pPr>
+    </w:p>
     <w:p>
       <w:pPr>
         <w:pStyle w:val="Heading2"/>
-      </w:pPr>
-      <w:bookmarkStart w:id="7" w:name="_Toc445142732"/>
+        <w:spacing w:before="0" w:line="240" w:lineRule="auto"/>
+      </w:pPr>
+      <w:bookmarkStart w:id="7" w:name="_Toc445560198"/>
       <w:r>
         <w:t>Module simulations</w:t>
       </w:r>
       <w:bookmarkEnd w:id="7"/>
     </w:p>
     <w:p>
+      <w:pPr>
+        <w:spacing w:after="0" w:line="240" w:lineRule="auto"/>
+      </w:pPr>
+    </w:p>
+    <w:p>
       <w:r>
         <w:t xml:space="preserve">If you </w:t>
       </w:r>
@@ -4353,7 +4365,7 @@
           <w:noProof/>
         </w:rPr>
         <w:drawing>
-          <wp:inline distT="0" distB="0" distL="0" distR="0" wp14:anchorId="4DCE1C86" wp14:editId="77292515">
+          <wp:inline distT="0" distB="0" distL="0" distR="0" wp14:anchorId="70922A16" wp14:editId="326593E4">
             <wp:extent cx="5943600" cy="2853813"/>
             <wp:effectExtent l="0" t="0" r="0" b="3810"/>
             <wp:docPr id="1" name="Picture 1" descr="C:\Users\gdevic\AppData\Local\Temp\SNAGHTML274dd602.PNG"/>
@@ -4423,7 +4435,7 @@
         </w:rPr>
         <w:lastRenderedPageBreak/>
         <w:drawing>
-          <wp:inline distT="0" distB="0" distL="0" distR="0" wp14:anchorId="00807FC2" wp14:editId="5CB1E2F5">
+          <wp:inline distT="0" distB="0" distL="0" distR="0" wp14:anchorId="7DE75C14" wp14:editId="2FC46BB2">
             <wp:extent cx="5943600" cy="2853813"/>
             <wp:effectExtent l="0" t="0" r="0" b="3810"/>
             <wp:docPr id="2" name="Picture 2" descr="C:\Users\gdevic\AppData\Local\Temp\SNAGHTML274f1005.PNG"/>
@@ -4611,7 +4623,7 @@
           <w:noProof/>
         </w:rPr>
         <w:drawing>
-          <wp:inline distT="0" distB="0" distL="0" distR="0" wp14:anchorId="2F5CB4A9" wp14:editId="128B8CAB">
+          <wp:inline distT="0" distB="0" distL="0" distR="0" wp14:anchorId="1D644C08" wp14:editId="2BC58382">
             <wp:extent cx="3333750" cy="2314956"/>
             <wp:effectExtent l="0" t="0" r="0" b="9525"/>
             <wp:docPr id="4" name="Picture 4" descr="C:\Users\gdevic\AppData\Local\Temp\SNAGHTML275a4b9e.PNG"/>
@@ -4667,7 +4679,7 @@
         </w:rPr>
         <w:lastRenderedPageBreak/>
         <w:drawing>
-          <wp:inline distT="0" distB="0" distL="0" distR="0" wp14:anchorId="0EA0245C" wp14:editId="309FA5A7">
+          <wp:inline distT="0" distB="0" distL="0" distR="0" wp14:anchorId="5352D955" wp14:editId="2C687A2E">
             <wp:extent cx="5943600" cy="3550467"/>
             <wp:effectExtent l="0" t="0" r="0" b="0"/>
             <wp:docPr id="5" name="Picture 5" descr="C:\Users\gdevic\AppData\Local\Temp\SNAGHTML275c30de.PNG"/>
@@ -4783,7 +4795,7 @@
           <w:noProof/>
         </w:rPr>
         <w:drawing>
-          <wp:inline distT="0" distB="0" distL="0" distR="0" wp14:anchorId="77A2D566" wp14:editId="3CE1B32D">
+          <wp:inline distT="0" distB="0" distL="0" distR="0" wp14:anchorId="3F240A8E" wp14:editId="64B5CD3D">
             <wp:extent cx="5943600" cy="2848546"/>
             <wp:effectExtent l="0" t="0" r="0" b="9525"/>
             <wp:docPr id="6" name="Picture 6" descr="C:\Users\gdevic\AppData\Local\Temp\SNAGHTML275e973e.PNG"/>
@@ -5028,12 +5040,17 @@
         <w:t>”). These simulations need to be stopped manually since they simply continue to execute given Z80 executable code.</w:t>
       </w:r>
     </w:p>
-    <w:p/>
+    <w:p>
+      <w:pPr>
+        <w:spacing w:after="0" w:line="240" w:lineRule="auto"/>
+      </w:pPr>
+    </w:p>
     <w:p>
       <w:pPr>
         <w:pStyle w:val="Heading2"/>
-      </w:pPr>
-      <w:bookmarkStart w:id="8" w:name="_Toc445142733"/>
+        <w:spacing w:line="240" w:lineRule="auto"/>
+      </w:pPr>
+      <w:bookmarkStart w:id="8" w:name="_Toc445560199"/>
       <w:r>
         <w:t>Top-level simulation</w:t>
       </w:r>
@@ -5041,6 +5058,11 @@
         <w:t>s</w:t>
       </w:r>
       <w:bookmarkEnd w:id="8"/>
+    </w:p>
+    <w:p>
+      <w:pPr>
+        <w:spacing w:after="0" w:line="240" w:lineRule="auto"/>
+      </w:pPr>
     </w:p>
     <w:p>
       <w:r>
@@ -5436,7 +5458,6 @@
     <w:p/>
     <w:p>
       <w:r>
-        <w:lastRenderedPageBreak/>
         <w:t>You can create your own Z80 assembly tests to run: s</w:t>
       </w:r>
       <w:r>
@@ -5564,7 +5585,7 @@
           <w:noProof/>
         </w:rPr>
         <w:drawing>
-          <wp:inline distT="0" distB="0" distL="0" distR="0" wp14:anchorId="39A38869" wp14:editId="51B4ED6C">
+          <wp:inline distT="0" distB="0" distL="0" distR="0" wp14:anchorId="2D8F8D54" wp14:editId="772DA621">
             <wp:extent cx="3704764" cy="1123806"/>
             <wp:effectExtent l="0" t="0" r="0" b="144"/>
             <wp:docPr id="10" name="Picture 8"/>
@@ -5637,7 +5658,7 @@
           <w:noProof/>
         </w:rPr>
         <w:drawing>
-          <wp:inline distT="0" distB="0" distL="0" distR="0" wp14:anchorId="25053ACD" wp14:editId="54AD99E5">
+          <wp:inline distT="0" distB="0" distL="0" distR="0" wp14:anchorId="2D4B3F4B" wp14:editId="3AC7EB1A">
             <wp:extent cx="4210050" cy="2886075"/>
             <wp:effectExtent l="0" t="0" r="0" b="9525"/>
             <wp:docPr id="12" name="Picture 10"/>
@@ -5695,20 +5716,21 @@
     <w:p>
       <w:pPr>
         <w:pStyle w:val="Heading1"/>
-      </w:pPr>
-      <w:bookmarkStart w:id="9" w:name="_Toc445142734"/>
+        <w:spacing w:before="0" w:after="240" w:line="240" w:lineRule="auto"/>
+      </w:pPr>
+      <w:bookmarkStart w:id="9" w:name="_Toc445560200"/>
       <w:r>
         <w:lastRenderedPageBreak/>
         <w:t>Verification</w:t>
       </w:r>
       <w:bookmarkEnd w:id="9"/>
     </w:p>
-    <w:p/>
     <w:p>
       <w:pPr>
         <w:pStyle w:val="Heading2"/>
-      </w:pPr>
-      <w:bookmarkStart w:id="10" w:name="_Toc445142735"/>
+        <w:spacing w:before="0" w:after="240" w:line="240" w:lineRule="auto"/>
+      </w:pPr>
+      <w:bookmarkStart w:id="10" w:name="_Toc445560201"/>
       <w:r>
         <w:t>Fuse tests</w:t>
       </w:r>
@@ -6262,7 +6284,7 @@
         </w:rPr>
         <w:lastRenderedPageBreak/>
         <w:drawing>
-          <wp:inline distT="0" distB="0" distL="0" distR="0" wp14:anchorId="22F5D4B6" wp14:editId="4BEE20E2">
+          <wp:inline distT="0" distB="0" distL="0" distR="0" wp14:anchorId="22930988" wp14:editId="7DE16C03">
             <wp:extent cx="5934075" cy="3571875"/>
             <wp:effectExtent l="0" t="0" r="9525" b="9525"/>
             <wp:docPr id="15" name="Picture 15" descr="C:\Users\Goran Devic\Google Drive\Electronics\Zilog\A-Z80\Other images\modelsim_run.jpg"/>
@@ -6319,27 +6341,14 @@
       <w:r>
         <w:t xml:space="preserve">Image </w:t>
       </w:r>
-      <w:r>
-        <w:fldChar w:fldCharType="begin"/>
-      </w:r>
-      <w:r>
-        <w:instrText xml:space="preserve"> SEQ Image \* ARABIC </w:instrText>
-      </w:r>
-      <w:r>
-        <w:fldChar w:fldCharType="separate"/>
-      </w:r>
-      <w:r>
-        <w:rPr>
-          <w:noProof/>
-        </w:rPr>
-        <w:t>1</w:t>
-      </w:r>
-      <w:r>
-        <w:rPr>
-          <w:noProof/>
-        </w:rPr>
-        <w:fldChar w:fldCharType="end"/>
-      </w:r>
+      <w:fldSimple w:instr=" SEQ Image \* ARABIC ">
+        <w:r>
+          <w:rPr>
+            <w:noProof/>
+          </w:rPr>
+          <w:t>1</w:t>
+        </w:r>
+      </w:fldSimple>
       <w:r>
         <w:rPr>
           <w:noProof/>
@@ -6494,7 +6503,7 @@
       <w:pPr>
         <w:pStyle w:val="Heading2"/>
       </w:pPr>
-      <w:bookmarkStart w:id="12" w:name="_Toc445142736"/>
+      <w:bookmarkStart w:id="12" w:name="_Toc445560202"/>
       <w:r>
         <w:t>Selected functional tests</w:t>
       </w:r>
@@ -6942,16 +6951,26 @@
       </w:tr>
     </w:tbl>
     <w:p/>
-    <w:p/>
+    <w:p>
+      <w:pPr>
+        <w:spacing w:after="0" w:line="240" w:lineRule="auto"/>
+      </w:pPr>
+    </w:p>
     <w:p>
       <w:pPr>
         <w:pStyle w:val="Heading2"/>
-      </w:pPr>
-      <w:bookmarkStart w:id="13" w:name="_Toc445142737"/>
+        <w:spacing w:line="240" w:lineRule="auto"/>
+      </w:pPr>
+      <w:bookmarkStart w:id="13" w:name="_Toc445560203"/>
       <w:r>
         <w:t>Z80 Assembly level tests</w:t>
       </w:r>
       <w:bookmarkEnd w:id="13"/>
+    </w:p>
+    <w:p>
+      <w:pPr>
+        <w:spacing w:after="0" w:line="240" w:lineRule="auto"/>
+      </w:pPr>
     </w:p>
     <w:p>
       <w:r>
@@ -7265,26 +7284,40 @@
     <w:p>
       <w:pPr>
         <w:pStyle w:val="Heading1"/>
-      </w:pPr>
-      <w:bookmarkStart w:id="14" w:name="_Toc445142738"/>
+        <w:spacing w:before="0" w:line="240" w:lineRule="auto"/>
+      </w:pPr>
+      <w:bookmarkStart w:id="14" w:name="_Toc445560204"/>
       <w:r>
         <w:lastRenderedPageBreak/>
         <w:t>Tools</w:t>
       </w:r>
       <w:bookmarkEnd w:id="14"/>
     </w:p>
-    <w:p/>
+    <w:p>
+      <w:pPr>
+        <w:spacing w:line="240" w:lineRule="auto"/>
+      </w:pPr>
+    </w:p>
     <w:p>
       <w:pPr>
         <w:pStyle w:val="Heading2"/>
-      </w:pPr>
-      <w:bookmarkStart w:id="15" w:name="_Toc445142739"/>
+        <w:spacing w:before="0" w:line="240" w:lineRule="auto"/>
+      </w:pPr>
+      <w:bookmarkStart w:id="15" w:name="_Toc445560205"/>
       <w:r>
         <w:t>PLA Checker Tool</w:t>
       </w:r>
       <w:bookmarkEnd w:id="15"/>
     </w:p>
     <w:p>
+      <w:pPr>
+        <w:spacing w:line="240" w:lineRule="auto"/>
+      </w:pPr>
+    </w:p>
+    <w:p>
+      <w:pPr>
+        <w:spacing w:line="240" w:lineRule="auto"/>
+      </w:pPr>
       <w:r>
         <w:t xml:space="preserve">PLA checker tool </w:t>
       </w:r>
@@ -7359,7 +7392,7 @@
           <w:noProof/>
         </w:rPr>
         <w:drawing>
-          <wp:inline distT="0" distB="0" distL="0" distR="0" wp14:anchorId="3C6518CF" wp14:editId="0D758FC6">
+          <wp:inline distT="0" distB="0" distL="0" distR="0" wp14:anchorId="4BF9A57A" wp14:editId="434E12DC">
             <wp:extent cx="5372100" cy="4457700"/>
             <wp:effectExtent l="0" t="0" r="0" b="0"/>
             <wp:docPr id="14" name="Picture 14" descr="C:\Users\gdevic\AppData\Local\Temp\SNAGHTML2937374d.PNG"/>
@@ -7522,7 +7555,7 @@
               </w:rPr>
               <w:lastRenderedPageBreak/>
               <w:drawing>
-                <wp:inline distT="0" distB="0" distL="0" distR="0" wp14:anchorId="721958D9" wp14:editId="51726655">
+                <wp:inline distT="0" distB="0" distL="0" distR="0" wp14:anchorId="25365E16" wp14:editId="31C43581">
                   <wp:extent cx="5429250" cy="2152650"/>
                   <wp:effectExtent l="0" t="0" r="0" b="0"/>
                   <wp:docPr id="18" name="Picture 18" descr="C:\Users\gdevic\AppData\Local\Temp\SNAGHTML294146f7.PNG"/>
@@ -7919,7 +7952,7 @@
                 <w:noProof/>
               </w:rPr>
               <w:drawing>
-                <wp:inline distT="0" distB="0" distL="0" distR="0" wp14:anchorId="2CCC9B21" wp14:editId="40680912">
+                <wp:inline distT="0" distB="0" distL="0" distR="0" wp14:anchorId="4F456297" wp14:editId="33E414B2">
                   <wp:extent cx="5429250" cy="2476500"/>
                   <wp:effectExtent l="0" t="0" r="0" b="0"/>
                   <wp:docPr id="19" name="Picture 19" descr="C:\Users\gdevic\AppData\Local\Temp\SNAGHTML29487d90.PNG"/>
@@ -8045,7 +8078,7 @@
               </w:rPr>
               <w:lastRenderedPageBreak/>
               <w:drawing>
-                <wp:inline distT="0" distB="0" distL="0" distR="0" wp14:anchorId="7230C756" wp14:editId="545C193D">
+                <wp:inline distT="0" distB="0" distL="0" distR="0" wp14:anchorId="4FFAC256" wp14:editId="61FE36A1">
                   <wp:extent cx="7600950" cy="3476625"/>
                   <wp:effectExtent l="0" t="0" r="0" b="9525"/>
                   <wp:docPr id="21" name="Picture 21" descr="C:\Users\gdevic\AppData\Local\Temp\SNAGHTML295b3710.PNG"/>
@@ -8132,7 +8165,7 @@
           <w:noProof/>
         </w:rPr>
         <w:drawing>
-          <wp:inline distT="0" distB="0" distL="0" distR="0" wp14:anchorId="6C4121AF" wp14:editId="19B61F54">
+          <wp:inline distT="0" distB="0" distL="0" distR="0" wp14:anchorId="7082B313" wp14:editId="611CD204">
             <wp:extent cx="5429250" cy="762000"/>
             <wp:effectExtent l="0" t="0" r="0" b="0"/>
             <wp:docPr id="20" name="Picture 20" descr="C:\Users\gdevic\AppData\Local\Temp\SNAGHTML29513fa7.PNG"/>
@@ -8263,15 +8296,20 @@
     <w:p>
       <w:pPr>
         <w:pStyle w:val="Heading2"/>
-      </w:pPr>
-      <w:bookmarkStart w:id="16" w:name="_Toc445142740"/>
+        <w:spacing w:before="0" w:line="240" w:lineRule="auto"/>
+      </w:pPr>
+      <w:bookmarkStart w:id="16" w:name="_Toc445560206"/>
       <w:r>
         <w:lastRenderedPageBreak/>
         <w:t>Arduino Tools</w:t>
       </w:r>
       <w:bookmarkEnd w:id="16"/>
     </w:p>
-    <w:p/>
+    <w:p>
+      <w:pPr>
+        <w:spacing w:line="240" w:lineRule="auto"/>
+      </w:pPr>
+    </w:p>
     <w:p>
       <w:r>
         <w:t>Directory “</w:t>
@@ -8357,7 +8395,7 @@
       <w:pPr>
         <w:pStyle w:val="Heading1"/>
       </w:pPr>
-      <w:bookmarkStart w:id="17" w:name="_Toc445142741"/>
+      <w:bookmarkStart w:id="17" w:name="_Toc445560207"/>
       <w:r>
         <w:lastRenderedPageBreak/>
         <w:t>Integration</w:t>
@@ -8552,9 +8590,6 @@
         <w:t xml:space="preserve"> point</w:t>
       </w:r>
       <w:r>
-        <w:t>s</w:t>
-      </w:r>
-      <w:r>
         <w:t>.</w:t>
       </w:r>
       <w:r>
@@ -8580,7 +8615,7 @@
       <w:pPr>
         <w:pStyle w:val="Heading1"/>
       </w:pPr>
-      <w:bookmarkStart w:id="18" w:name="_Toc445142742"/>
+      <w:bookmarkStart w:id="18" w:name="_Toc445560208"/>
       <w:r>
         <w:lastRenderedPageBreak/>
         <w:t>Interface</w:t>
@@ -8968,7 +9003,7 @@
       <w:pPr>
         <w:pStyle w:val="Heading1"/>
       </w:pPr>
-      <w:bookmarkStart w:id="19" w:name="_Toc445142743"/>
+      <w:bookmarkStart w:id="19" w:name="_Toc445560209"/>
       <w:r>
         <w:lastRenderedPageBreak/>
         <w:t>Sample I</w:t>
@@ -9005,7 +9040,7 @@
         <w:t>host</w:t>
       </w:r>
       <w:r>
-        <w:t xml:space="preserve">” directory and use the Altera DE1 </w:t>
+        <w:t xml:space="preserve">” directory and use Altera DE1 </w:t>
       </w:r>
       <w:r>
         <w:t>and Xilinx Nexys3 development boards.</w:t>
@@ -9046,8 +9081,9 @@
     <w:p>
       <w:pPr>
         <w:pStyle w:val="Heading2"/>
-      </w:pPr>
-      <w:bookmarkStart w:id="20" w:name="_Toc445142744"/>
+        <w:spacing w:before="0" w:line="240" w:lineRule="auto"/>
+      </w:pPr>
+      <w:bookmarkStart w:id="20" w:name="_Toc445560210"/>
       <w:r>
         <w:t xml:space="preserve">Simple </w:t>
       </w:r>
@@ -9057,8 +9093,16 @@
       <w:bookmarkEnd w:id="20"/>
     </w:p>
     <w:p>
-      <w:r>
-        <w:t>A “</w:t>
+      <w:pPr>
+        <w:spacing w:after="0" w:line="240" w:lineRule="auto"/>
+      </w:pPr>
+    </w:p>
+    <w:p>
+      <w:pPr>
+        <w:spacing w:after="0"/>
+      </w:pPr>
+      <w:r>
+        <w:t>“</w:t>
       </w:r>
       <w:r>
         <w:rPr>
@@ -9070,16 +9114,22 @@
         <w:t xml:space="preserve">” </w:t>
       </w:r>
       <w:r>
-        <w:t xml:space="preserve">for DE1 </w:t>
-      </w:r>
-      <w:r>
-        <w:t xml:space="preserve">board contains A-Z80 CPU, 16 KB RAM </w:t>
+        <w:t xml:space="preserve">project has two targets: “basic_de1” can be used on a Terasic DE1 board and “basic_nexys3” can be used on a Digilent Nexys 3 board. Each </w:t>
+      </w:r>
+      <w:r>
+        <w:t xml:space="preserve">contains </w:t>
+      </w:r>
+      <w:r>
+        <w:t xml:space="preserve">the </w:t>
+      </w:r>
+      <w:r>
+        <w:t xml:space="preserve">A-Z80 CPU, 16 KB RAM </w:t>
       </w:r>
       <w:r>
         <w:t xml:space="preserve">configured as </w:t>
       </w:r>
       <w:r>
-        <w:t>single port Cyclone RAM cells and a unidirectional implementation of the UART</w:t>
+        <w:t>single port RAM and a unidirectional implementation of the UART</w:t>
       </w:r>
       <w:r>
         <w:t xml:space="preserve"> for the text output</w:t>
@@ -9088,19 +9138,31 @@
         <w:t xml:space="preserve">. </w:t>
       </w:r>
       <w:r>
-        <w:t xml:space="preserve">Since the </w:t>
-      </w:r>
-      <w:r>
-        <w:t>bo</w:t>
-      </w:r>
-      <w:r>
-        <w:t xml:space="preserve">ard’s architecture is so simple, there is also a corresponding </w:t>
+        <w:t>Each target project also includes</w:t>
+      </w:r>
+      <w:r>
+        <w:t xml:space="preserve"> a corresponding </w:t>
+      </w:r>
+      <w:r>
+        <w:t xml:space="preserve">verification </w:t>
       </w:r>
       <w:r>
         <w:t>ModelSim configuration</w:t>
       </w:r>
       <w:r>
-        <w:t xml:space="preserve"> used in verification.</w:t>
+        <w:t xml:space="preserve"> </w:t>
+      </w:r>
+      <w:r>
+        <w:t xml:space="preserve">(for Altera) </w:t>
+      </w:r>
+      <w:r>
+        <w:t xml:space="preserve">or </w:t>
+      </w:r>
+      <w:r>
+        <w:t xml:space="preserve">an </w:t>
+      </w:r>
+      <w:r>
+        <w:t>ISim test bench (for Xilinx).</w:t>
       </w:r>
     </w:p>
     <w:tbl>
@@ -9288,7 +9350,13 @@
               <w:t>\</w:t>
             </w:r>
             <w:r>
-              <w:t>basci_de1</w:t>
+              <w:t>ba</w:t>
+            </w:r>
+            <w:r>
+              <w:t>sic</w:t>
+            </w:r>
+            <w:r>
+              <w:t>_de1</w:t>
             </w:r>
             <w:r>
               <w:t>_ModelSim.sv</w:t>
@@ -9348,13 +9416,188 @@
               <w:cnfStyle w:val="000000100000" w:firstRow="0" w:lastRow="0" w:firstColumn="0" w:lastColumn="0" w:oddVBand="0" w:evenVBand="0" w:oddHBand="1" w:evenHBand="0" w:firstRowFirstColumn="0" w:firstRowLastColumn="0" w:lastRowFirstColumn="0" w:lastRowLastColumn="0"/>
             </w:pPr>
             <w:r>
-              <w:t>ModelSim test bench for the simulation model</w:t>
+              <w:t>ModelSi</w:t>
+            </w:r>
+            <w:r>
+              <w:t>m test bench for the simulation</w:t>
             </w:r>
           </w:p>
         </w:tc>
       </w:tr>
     </w:tbl>
-    <w:p/>
+    <w:p>
+      <w:pPr>
+        <w:spacing w:after="0" w:line="240" w:lineRule="auto"/>
+        <w:rPr>
+          <w:sz w:val="18"/>
+        </w:rPr>
+      </w:pPr>
+    </w:p>
+    <w:tbl>
+      <w:tblPr>
+        <w:tblStyle w:val="LightList-Accent1"/>
+        <w:tblW w:w="0" w:type="auto"/>
+        <w:tblLook w:val="04A0" w:firstRow="1" w:lastRow="0" w:firstColumn="1" w:lastColumn="0" w:noHBand="0" w:noVBand="1"/>
+      </w:tblPr>
+      <w:tblGrid>
+        <w:gridCol w:w="4503"/>
+        <w:gridCol w:w="5073"/>
+      </w:tblGrid>
+      <w:tr>
+        <w:trPr>
+          <w:cnfStyle w:val="100000000000" w:firstRow="1" w:lastRow="0" w:firstColumn="0" w:lastColumn="0" w:oddVBand="0" w:evenVBand="0" w:oddHBand="0" w:evenHBand="0" w:firstRowFirstColumn="0" w:firstRowLastColumn="0" w:lastRowFirstColumn="0" w:lastRowLastColumn="0"/>
+        </w:trPr>
+        <w:tc>
+          <w:tcPr>
+            <w:cnfStyle w:val="001000000000" w:firstRow="0" w:lastRow="0" w:firstColumn="1" w:lastColumn="0" w:oddVBand="0" w:evenVBand="0" w:oddHBand="0" w:evenHBand="0" w:firstRowFirstColumn="0" w:firstRowLastColumn="0" w:lastRowFirstColumn="0" w:lastRowLastColumn="0"/>
+            <w:tcW w:w="4503" w:type="dxa"/>
+          </w:tcPr>
+          <w:p>
+            <w:r>
+              <w:t>File</w:t>
+            </w:r>
+          </w:p>
+        </w:tc>
+        <w:tc>
+          <w:tcPr>
+            <w:tcW w:w="5073" w:type="dxa"/>
+          </w:tcPr>
+          <w:p>
+            <w:pPr>
+              <w:cnfStyle w:val="100000000000" w:firstRow="1" w:lastRow="0" w:firstColumn="0" w:lastColumn="0" w:oddVBand="0" w:evenVBand="0" w:oddHBand="0" w:evenHBand="0" w:firstRowFirstColumn="0" w:firstRowLastColumn="0" w:lastRowFirstColumn="0" w:lastRowLastColumn="0"/>
+            </w:pPr>
+            <w:r>
+              <w:t>Description</w:t>
+            </w:r>
+          </w:p>
+        </w:tc>
+      </w:tr>
+      <w:tr>
+        <w:trPr>
+          <w:cnfStyle w:val="000000100000" w:firstRow="0" w:lastRow="0" w:firstColumn="0" w:lastColumn="0" w:oddVBand="0" w:evenVBand="0" w:oddHBand="1" w:evenHBand="0" w:firstRowFirstColumn="0" w:firstRowLastColumn="0" w:lastRowFirstColumn="0" w:lastRowLastColumn="0"/>
+        </w:trPr>
+        <w:tc>
+          <w:tcPr>
+            <w:cnfStyle w:val="001000000000" w:firstRow="0" w:lastRow="0" w:firstColumn="1" w:lastColumn="0" w:oddVBand="0" w:evenVBand="0" w:oddHBand="0" w:evenHBand="0" w:firstRowFirstColumn="0" w:firstRowLastColumn="0" w:lastRowFirstColumn="0" w:lastRowLastColumn="0"/>
+            <w:tcW w:w="4503" w:type="dxa"/>
+          </w:tcPr>
+          <w:p>
+            <w:r>
+              <w:t>host\basic</w:t>
+            </w:r>
+            <w:r>
+              <w:t>_nexys3\basic_nexys3</w:t>
+            </w:r>
+            <w:r>
+              <w:t>.</w:t>
+            </w:r>
+            <w:r>
+              <w:t>xise</w:t>
+            </w:r>
+          </w:p>
+        </w:tc>
+        <w:tc>
+          <w:tcPr>
+            <w:tcW w:w="5073" w:type="dxa"/>
+          </w:tcPr>
+          <w:p>
+            <w:pPr>
+              <w:cnfStyle w:val="000000100000" w:firstRow="0" w:lastRow="0" w:firstColumn="0" w:lastColumn="0" w:oddVBand="0" w:evenVBand="0" w:oddHBand="1" w:evenHBand="0" w:firstRowFirstColumn="0" w:firstRowLastColumn="0" w:lastRowFirstColumn="0" w:lastRowLastColumn="0"/>
+            </w:pPr>
+            <w:r>
+              <w:t>Xilinx ISE project file</w:t>
+            </w:r>
+          </w:p>
+        </w:tc>
+      </w:tr>
+      <w:tr>
+        <w:tc>
+          <w:tcPr>
+            <w:cnfStyle w:val="001000000000" w:firstRow="0" w:lastRow="0" w:firstColumn="1" w:lastColumn="0" w:oddVBand="0" w:evenVBand="0" w:oddHBand="0" w:evenHBand="0" w:firstRowFirstColumn="0" w:firstRowLastColumn="0" w:lastRowFirstColumn="0" w:lastRowLastColumn="0"/>
+            <w:tcW w:w="4503" w:type="dxa"/>
+          </w:tcPr>
+          <w:p>
+            <w:r>
+              <w:t>host\basic</w:t>
+            </w:r>
+            <w:r>
+              <w:t>_nexys3\basic_</w:t>
+            </w:r>
+            <w:r>
+              <w:t>nexys3</w:t>
+            </w:r>
+            <w:r>
+              <w:t>_fpga. v</w:t>
+            </w:r>
+          </w:p>
+        </w:tc>
+        <w:tc>
+          <w:tcPr>
+            <w:tcW w:w="5073" w:type="dxa"/>
+          </w:tcPr>
+          <w:p>
+            <w:pPr>
+              <w:cnfStyle w:val="000000000000" w:firstRow="0" w:lastRow="0" w:firstColumn="0" w:lastColumn="0" w:oddVBand="0" w:evenVBand="0" w:oddHBand="0" w:evenHBand="0" w:firstRowFirstColumn="0" w:firstRowLastColumn="0" w:lastRowFirstColumn="0" w:lastRowLastColumn="0"/>
+            </w:pPr>
+            <w:r>
+              <w:t>Top-level board source file for FPGA implementation</w:t>
+            </w:r>
+          </w:p>
+        </w:tc>
+      </w:tr>
+      <w:tr>
+        <w:trPr>
+          <w:cnfStyle w:val="000000100000" w:firstRow="0" w:lastRow="0" w:firstColumn="0" w:lastColumn="0" w:oddVBand="0" w:evenVBand="0" w:oddHBand="1" w:evenHBand="0" w:firstRowFirstColumn="0" w:firstRowLastColumn="0" w:lastRowFirstColumn="0" w:lastRowLastColumn="0"/>
+        </w:trPr>
+        <w:tc>
+          <w:tcPr>
+            <w:cnfStyle w:val="001000000000" w:firstRow="0" w:lastRow="0" w:firstColumn="1" w:lastColumn="0" w:oddVBand="0" w:evenVBand="0" w:oddHBand="0" w:evenHBand="0" w:firstRowFirstColumn="0" w:firstRowLastColumn="0" w:lastRowFirstColumn="0" w:lastRowLastColumn="0"/>
+            <w:tcW w:w="4503" w:type="dxa"/>
+          </w:tcPr>
+          <w:p>
+            <w:r>
+              <w:t>host\basic_</w:t>
+            </w:r>
+            <w:r>
+              <w:t>nexys3</w:t>
+            </w:r>
+            <w:r>
+              <w:t>\</w:t>
+            </w:r>
+            <w:r>
+              <w:t>test_host.v</w:t>
+            </w:r>
+          </w:p>
+        </w:tc>
+        <w:tc>
+          <w:tcPr>
+            <w:tcW w:w="5073" w:type="dxa"/>
+          </w:tcPr>
+          <w:p>
+            <w:pPr>
+              <w:cnfStyle w:val="000000100000" w:firstRow="0" w:lastRow="0" w:firstColumn="0" w:lastColumn="0" w:oddVBand="0" w:evenVBand="0" w:oddHBand="1" w:evenHBand="0" w:firstRowFirstColumn="0" w:firstRowLastColumn="0" w:lastRowFirstColumn="0" w:lastRowLastColumn="0"/>
+            </w:pPr>
+            <w:r>
+              <w:t xml:space="preserve">Test bench for the </w:t>
+            </w:r>
+            <w:r>
+              <w:rPr>
+                <w:b/>
+              </w:rPr>
+              <w:t>iSim</w:t>
+            </w:r>
+            <w:r>
+              <w:t xml:space="preserve"> simulation tool</w:t>
+            </w:r>
+          </w:p>
+        </w:tc>
+      </w:tr>
+    </w:tbl>
+    <w:p>
+      <w:pPr>
+        <w:spacing w:after="0" w:line="240" w:lineRule="auto"/>
+      </w:pPr>
+    </w:p>
     <w:p>
       <w:r>
         <w:t>This host b</w:t>
@@ -9387,7 +9630,16 @@
         <w:t xml:space="preserve"> </w:t>
       </w:r>
       <w:r>
-        <w:t>on a physical DE1 board</w:t>
+        <w:t>on a physical DE1</w:t>
+      </w:r>
+      <w:r>
+        <w:t xml:space="preserve"> or Nexys3</w:t>
+      </w:r>
+      <w:r>
+        <w:t xml:space="preserve"> board</w:t>
+      </w:r>
+      <w:r>
+        <w:t>s</w:t>
       </w:r>
       <w:r>
         <w:t>,</w:t>
@@ -9401,30 +9653,52 @@
       <w:r>
         <w:t>n through the attached serial terminal.</w:t>
       </w:r>
+    </w:p>
+    <w:p>
+      <w:r>
+        <w:t>When run within a</w:t>
+      </w:r>
+      <w:r>
+        <w:t xml:space="preserve"> simulation </w:t>
+      </w:r>
+      <w:r>
+        <w:t>environment</w:t>
+      </w:r>
+      <w:r>
+        <w:t>,</w:t>
+      </w:r>
+      <w:r>
+        <w:t xml:space="preserve"> the text is written </w:t>
+      </w:r>
+      <w:r>
+        <w:t>to</w:t>
+      </w:r>
+      <w:r>
+        <w:t xml:space="preserve"> a </w:t>
+      </w:r>
+      <w:r>
+        <w:t xml:space="preserve">ModelSim </w:t>
+      </w:r>
+      <w:r>
+        <w:t xml:space="preserve">or ISim </w:t>
+      </w:r>
+      <w:r>
+        <w:t xml:space="preserve">output </w:t>
+      </w:r>
+      <w:r>
+        <w:t>window</w:t>
+      </w:r>
+      <w:r>
+        <w:t>s</w:t>
+      </w:r>
+      <w:r>
+        <w:t>.</w:t>
+      </w:r>
       <w:r>
         <w:t xml:space="preserve"> </w:t>
       </w:r>
-      <w:r>
-        <w:t>I</w:t>
-      </w:r>
-      <w:r>
-        <w:t xml:space="preserve">n </w:t>
-      </w:r>
-      <w:r>
-        <w:t xml:space="preserve">the simulation </w:t>
-      </w:r>
-      <w:r>
-        <w:t xml:space="preserve">environment the text is written in a </w:t>
-      </w:r>
-      <w:r>
-        <w:t xml:space="preserve">ModelSim output </w:t>
-      </w:r>
-      <w:r>
-        <w:t>window.</w:t>
-      </w:r>
-      <w:r>
-        <w:t xml:space="preserve"> </w:t>
-      </w:r>
+    </w:p>
+    <w:p>
       <w:r>
         <w:t xml:space="preserve">The following image </w:t>
       </w:r>
@@ -9441,7 +9715,10 @@
         <w:t>” being c</w:t>
       </w:r>
       <w:r>
-        <w:t>aptured through the serial port:</w:t>
+        <w:t>aptured through a</w:t>
+      </w:r>
+      <w:r>
+        <w:t xml:space="preserve"> serial port:</w:t>
       </w:r>
     </w:p>
     <w:p>
@@ -9452,11 +9729,12 @@
         <w:rPr>
           <w:noProof/>
         </w:rPr>
+        <w:lastRenderedPageBreak/>
         <w:drawing>
-          <wp:inline distT="0" distB="0" distL="0" distR="0" wp14:anchorId="7ADC8A97" wp14:editId="79BDC215">
-            <wp:extent cx="3543300" cy="2414117"/>
-            <wp:effectExtent l="0" t="0" r="0" b="5715"/>
-            <wp:docPr id="22" name="Picture 22" descr="C:\Users\Goran Devic\Google Drive\Electronics\Zilog\A-Z80\Other images\hello_world_on_uart.png"/>
+          <wp:inline distT="0" distB="0" distL="0" distR="0" wp14:anchorId="29B1D5DF" wp14:editId="26668D80">
+            <wp:extent cx="3542593" cy="2270760"/>
+            <wp:effectExtent l="0" t="0" r="1270" b="0"/>
+            <wp:docPr id="24" name="Picture 24" descr="C:\Users\Goran Devic\Google Drive\Electronics\Zilog\A-Z80\Other images\hello_world_on_uart.png"/>
             <wp:cNvGraphicFramePr>
               <a:graphicFrameLocks xmlns:a="http://schemas.openxmlformats.org/drawingml/2006/main" noChangeAspect="1"/>
             </wp:cNvGraphicFramePr>
@@ -9485,7 +9763,7 @@
                   <pic:spPr bwMode="auto">
                     <a:xfrm>
                       <a:off x="0" y="0"/>
-                      <a:ext cx="3548863" cy="2417907"/>
+                      <a:ext cx="3542593" cy="2270760"/>
                     </a:xfrm>
                     <a:prstGeom prst="rect">
                       <a:avLst/>
@@ -9509,60 +9787,57 @@
       <w:r>
         <w:t xml:space="preserve">Image </w:t>
       </w:r>
-      <w:r>
-        <w:fldChar w:fldCharType="begin"/>
-      </w:r>
-      <w:r>
-        <w:instrText xml:space="preserve"> SEQ Image \* ARABIC </w:instrText>
-      </w:r>
-      <w:r>
-        <w:fldChar w:fldCharType="separate"/>
-      </w:r>
+      <w:fldSimple w:instr=" SEQ Image \* ARABIC ">
+        <w:r>
+          <w:rPr>
+            <w:noProof/>
+          </w:rPr>
+          <w:t>2</w:t>
+        </w:r>
+      </w:fldSimple>
+      <w:r>
+        <w:t>: "Hello, World"</w:t>
+      </w:r>
+    </w:p>
+    <w:p>
+      <w:r>
+        <w:t>S</w:t>
+      </w:r>
+      <w:r>
+        <w:t>ynthesis result of</w:t>
+      </w:r>
+      <w:r>
+        <w:t xml:space="preserve"> this</w:t>
+      </w:r>
+      <w:r>
+        <w:t xml:space="preserve"> </w:t>
+      </w:r>
+      <w:r>
+        <w:t xml:space="preserve">simple design on </w:t>
+      </w:r>
+      <w:r>
+        <w:t xml:space="preserve">an </w:t>
+      </w:r>
+      <w:r>
+        <w:t>Altera DE1 board</w:t>
+      </w:r>
+      <w:r>
+        <w:t xml:space="preserve"> shows only 11% of the total LE resources used</w:t>
+      </w:r>
+      <w:r>
+        <w:t>:</w:t>
+      </w:r>
+    </w:p>
+    <w:p>
       <w:r>
         <w:rPr>
           <w:noProof/>
         </w:rPr>
-        <w:t>2</w:t>
-      </w:r>
-      <w:r>
-        <w:rPr>
-          <w:noProof/>
-        </w:rPr>
-        <w:fldChar w:fldCharType="end"/>
-      </w:r>
-      <w:r>
-        <w:t>: "Hello, World"</w:t>
-      </w:r>
-    </w:p>
-    <w:p/>
-    <w:p>
-      <w:r>
-        <w:lastRenderedPageBreak/>
-        <w:t>S</w:t>
-      </w:r>
-      <w:r>
-        <w:t xml:space="preserve">ynthesis result of the </w:t>
-      </w:r>
-      <w:r>
-        <w:t xml:space="preserve">simple host design on </w:t>
-      </w:r>
-      <w:r>
-        <w:t xml:space="preserve">an </w:t>
-      </w:r>
-      <w:r>
-        <w:t>Altera DE1 board:</w:t>
-      </w:r>
-    </w:p>
-    <w:p>
-      <w:r>
-        <w:rPr>
-          <w:noProof/>
-        </w:rPr>
         <w:drawing>
-          <wp:inline distT="0" distB="0" distL="0" distR="0" wp14:anchorId="43524E20" wp14:editId="478BF2D9">
-            <wp:extent cx="4752381" cy="2857143"/>
+          <wp:inline distT="0" distB="0" distL="0" distR="0" wp14:anchorId="474F37E6" wp14:editId="45204893">
+            <wp:extent cx="5057143" cy="2857143"/>
             <wp:effectExtent l="0" t="0" r="0" b="635"/>
-            <wp:docPr id="8" name="Picture 8"/>
+            <wp:docPr id="27" name="Picture 27"/>
             <wp:cNvGraphicFramePr>
               <a:graphicFrameLocks xmlns:a="http://schemas.openxmlformats.org/drawingml/2006/main" noChangeAspect="1"/>
             </wp:cNvGraphicFramePr>
@@ -9570,7 +9845,7 @@
               <a:graphicData uri="http://schemas.openxmlformats.org/drawingml/2006/picture">
                 <pic:pic xmlns:pic="http://schemas.openxmlformats.org/drawingml/2006/picture">
                   <pic:nvPicPr>
-                    <pic:cNvPr id="0" name=""/>
+                    <pic:cNvPr id="1" name=""/>
                     <pic:cNvPicPr/>
                   </pic:nvPicPr>
                   <pic:blipFill>
@@ -9582,7 +9857,7 @@
                   <pic:spPr>
                     <a:xfrm>
                       <a:off x="0" y="0"/>
-                      <a:ext cx="4752381" cy="2857143"/>
+                      <a:ext cx="5057143" cy="2857143"/>
                     </a:xfrm>
                     <a:prstGeom prst="rect">
                       <a:avLst/>
@@ -9597,7 +9872,10 @@
     </w:p>
     <w:p>
       <w:r>
-        <w:t xml:space="preserve">Since the CPU CLK is derived from </w:t>
+        <w:t>T</w:t>
+      </w:r>
+      <w:r>
+        <w:t xml:space="preserve">he CPU CLK is derived from </w:t>
       </w:r>
       <w:r>
         <w:t xml:space="preserve">the </w:t>
@@ -9609,7 +9887,13 @@
         <w:t>pll_clk</w:t>
       </w:r>
       <w:r>
-        <w:t xml:space="preserve">, the effective A-Z80 </w:t>
+        <w:t xml:space="preserve"> and</w:t>
+      </w:r>
+      <w:r>
+        <w:t xml:space="preserve"> the effective </w:t>
+      </w:r>
+      <w:r>
+        <w:t xml:space="preserve">Slow Model </w:t>
       </w:r>
       <w:r>
         <w:rPr>
@@ -9624,7 +9908,10 @@
         <w:t>ax</w:t>
       </w:r>
       <w:r>
-        <w:t xml:space="preserve"> for this compilation is 19.86 MHz.</w:t>
+        <w:t xml:space="preserve"> for this compilation is 18.89</w:t>
+      </w:r>
+      <w:r>
+        <w:t xml:space="preserve"> MHz.</w:t>
       </w:r>
     </w:p>
     <w:p>
@@ -9633,10 +9920,10 @@
           <w:noProof/>
         </w:rPr>
         <w:drawing>
-          <wp:inline distT="0" distB="0" distL="0" distR="0" wp14:anchorId="5EF044C6" wp14:editId="428B46E2">
-            <wp:extent cx="4104762" cy="980952"/>
+          <wp:inline distT="0" distB="0" distL="0" distR="0" wp14:anchorId="028CF6F7" wp14:editId="74EB00BF">
+            <wp:extent cx="4104762" cy="866667"/>
             <wp:effectExtent l="0" t="0" r="0" b="0"/>
-            <wp:docPr id="11" name="Picture 11"/>
+            <wp:docPr id="28" name="Picture 28"/>
             <wp:cNvGraphicFramePr>
               <a:graphicFrameLocks xmlns:a="http://schemas.openxmlformats.org/drawingml/2006/main" noChangeAspect="1"/>
             </wp:cNvGraphicFramePr>
@@ -9644,7 +9931,7 @@
               <a:graphicData uri="http://schemas.openxmlformats.org/drawingml/2006/picture">
                 <pic:pic xmlns:pic="http://schemas.openxmlformats.org/drawingml/2006/picture">
                   <pic:nvPicPr>
-                    <pic:cNvPr id="0" name=""/>
+                    <pic:cNvPr id="1" name=""/>
                     <pic:cNvPicPr/>
                   </pic:nvPicPr>
                   <pic:blipFill>
@@ -9656,7 +9943,7 @@
                   <pic:spPr>
                     <a:xfrm>
                       <a:off x="0" y="0"/>
-                      <a:ext cx="4104762" cy="980952"/>
+                      <a:ext cx="4104762" cy="866667"/>
                     </a:xfrm>
                     <a:prstGeom prst="rect">
                       <a:avLst/>
@@ -9671,6 +9958,339 @@
     </w:p>
     <w:p/>
     <w:p>
+      <w:r>
+        <w:lastRenderedPageBreak/>
+        <w:t>Xilinx ISE tools synthesize the design using about 19% of Nexys3 device slice resources:</w:t>
+      </w:r>
+    </w:p>
+    <w:tbl>
+      <w:tblPr>
+        <w:tblStyle w:val="TableGrid"/>
+        <w:tblW w:w="0" w:type="auto"/>
+        <w:tblLook w:val="04A0" w:firstRow="1" w:lastRow="0" w:firstColumn="1" w:lastColumn="0" w:noHBand="0" w:noVBand="1"/>
+      </w:tblPr>
+      <w:tblGrid>
+        <w:gridCol w:w="9576"/>
+      </w:tblGrid>
+      <w:tr>
+        <w:tc>
+          <w:tcPr>
+            <w:tcW w:w="9576" w:type="dxa"/>
+          </w:tcPr>
+          <w:p>
+            <w:pPr>
+              <w:rPr>
+                <w:rFonts w:ascii="Courier New" w:hAnsi="Courier New" w:cs="Courier New"/>
+                <w:sz w:val="20"/>
+              </w:rPr>
+            </w:pPr>
+            <w:r>
+              <w:rPr>
+                <w:rFonts w:ascii="Courier New" w:hAnsi="Courier New" w:cs="Courier New"/>
+                <w:sz w:val="20"/>
+              </w:rPr>
+              <w:t>Selected Device</w:t>
+            </w:r>
+            <w:r>
+              <w:rPr>
+                <w:rFonts w:ascii="Courier New" w:hAnsi="Courier New" w:cs="Courier New"/>
+                <w:sz w:val="20"/>
+              </w:rPr>
+              <w:t xml:space="preserve">: 6slx16csg324-2 </w:t>
+            </w:r>
+          </w:p>
+          <w:p>
+            <w:pPr>
+              <w:rPr>
+                <w:rFonts w:ascii="Courier New" w:hAnsi="Courier New" w:cs="Courier New"/>
+                <w:sz w:val="20"/>
+              </w:rPr>
+            </w:pPr>
+          </w:p>
+          <w:p>
+            <w:pPr>
+              <w:rPr>
+                <w:rFonts w:ascii="Courier New" w:hAnsi="Courier New" w:cs="Courier New"/>
+                <w:sz w:val="20"/>
+              </w:rPr>
+            </w:pPr>
+            <w:r>
+              <w:rPr>
+                <w:rFonts w:ascii="Courier New" w:hAnsi="Courier New" w:cs="Courier New"/>
+                <w:sz w:val="20"/>
+              </w:rPr>
+              <w:t xml:space="preserve">Slice Logic Utilization: </w:t>
+            </w:r>
+          </w:p>
+          <w:p>
+            <w:pPr>
+              <w:rPr>
+                <w:rFonts w:ascii="Courier New" w:hAnsi="Courier New" w:cs="Courier New"/>
+                <w:sz w:val="20"/>
+              </w:rPr>
+            </w:pPr>
+            <w:r>
+              <w:rPr>
+                <w:rFonts w:ascii="Courier New" w:hAnsi="Courier New" w:cs="Courier New"/>
+                <w:sz w:val="20"/>
+              </w:rPr>
+              <w:t xml:space="preserve"> Number of Slice Registers:             396  out of  18224     2%  </w:t>
+            </w:r>
+          </w:p>
+          <w:p>
+            <w:pPr>
+              <w:rPr>
+                <w:rFonts w:ascii="Courier New" w:hAnsi="Courier New" w:cs="Courier New"/>
+                <w:sz w:val="20"/>
+              </w:rPr>
+            </w:pPr>
+            <w:r>
+              <w:rPr>
+                <w:rFonts w:ascii="Courier New" w:hAnsi="Courier New" w:cs="Courier New"/>
+                <w:sz w:val="20"/>
+              </w:rPr>
+              <w:t xml:space="preserve"> Number of Slice LUTs:                 1819  out of   9112    19%  </w:t>
+            </w:r>
+          </w:p>
+          <w:p>
+            <w:pPr>
+              <w:rPr>
+                <w:rFonts w:ascii="Courier New" w:hAnsi="Courier New" w:cs="Courier New"/>
+                <w:sz w:val="20"/>
+              </w:rPr>
+            </w:pPr>
+            <w:r>
+              <w:rPr>
+                <w:rFonts w:ascii="Courier New" w:hAnsi="Courier New" w:cs="Courier New"/>
+                <w:sz w:val="20"/>
+              </w:rPr>
+              <w:t xml:space="preserve">    Number used as Logic:              1819  out of   9112    19%  </w:t>
+            </w:r>
+          </w:p>
+          <w:p>
+            <w:pPr>
+              <w:rPr>
+                <w:rFonts w:ascii="Courier New" w:hAnsi="Courier New" w:cs="Courier New"/>
+                <w:sz w:val="20"/>
+              </w:rPr>
+            </w:pPr>
+          </w:p>
+          <w:p>
+            <w:pPr>
+              <w:rPr>
+                <w:rFonts w:ascii="Courier New" w:hAnsi="Courier New" w:cs="Courier New"/>
+                <w:sz w:val="20"/>
+              </w:rPr>
+            </w:pPr>
+            <w:r>
+              <w:rPr>
+                <w:rFonts w:ascii="Courier New" w:hAnsi="Courier New" w:cs="Courier New"/>
+                <w:sz w:val="20"/>
+              </w:rPr>
+              <w:t xml:space="preserve">Slice Logic Distribution: </w:t>
+            </w:r>
+          </w:p>
+          <w:p>
+            <w:pPr>
+              <w:rPr>
+                <w:rFonts w:ascii="Courier New" w:hAnsi="Courier New" w:cs="Courier New"/>
+                <w:sz w:val="20"/>
+              </w:rPr>
+            </w:pPr>
+            <w:r>
+              <w:rPr>
+                <w:rFonts w:ascii="Courier New" w:hAnsi="Courier New" w:cs="Courier New"/>
+                <w:sz w:val="20"/>
+              </w:rPr>
+              <w:t xml:space="preserve"> Number of LUT Flip Flop pairs used:   2113</w:t>
+            </w:r>
+          </w:p>
+          <w:p>
+            <w:pPr>
+              <w:rPr>
+                <w:rFonts w:ascii="Courier New" w:hAnsi="Courier New" w:cs="Courier New"/>
+                <w:sz w:val="20"/>
+              </w:rPr>
+            </w:pPr>
+            <w:r>
+              <w:rPr>
+                <w:rFonts w:ascii="Courier New" w:hAnsi="Courier New" w:cs="Courier New"/>
+                <w:sz w:val="20"/>
+              </w:rPr>
+              <w:t xml:space="preserve">   Number with an unused Flip Flop:    1717  out of   2113    81%  </w:t>
+            </w:r>
+          </w:p>
+          <w:p>
+            <w:pPr>
+              <w:rPr>
+                <w:rFonts w:ascii="Courier New" w:hAnsi="Courier New" w:cs="Courier New"/>
+                <w:sz w:val="20"/>
+              </w:rPr>
+            </w:pPr>
+            <w:r>
+              <w:rPr>
+                <w:rFonts w:ascii="Courier New" w:hAnsi="Courier New" w:cs="Courier New"/>
+                <w:sz w:val="20"/>
+              </w:rPr>
+              <w:t xml:space="preserve">   Number with an unused LUT:           294  out of   2113    13%  </w:t>
+            </w:r>
+          </w:p>
+          <w:p>
+            <w:pPr>
+              <w:rPr>
+                <w:rFonts w:ascii="Courier New" w:hAnsi="Courier New" w:cs="Courier New"/>
+                <w:sz w:val="20"/>
+              </w:rPr>
+            </w:pPr>
+            <w:r>
+              <w:rPr>
+                <w:rFonts w:ascii="Courier New" w:hAnsi="Courier New" w:cs="Courier New"/>
+                <w:sz w:val="20"/>
+              </w:rPr>
+              <w:t xml:space="preserve">   Number of fully used LUT-FF pairs:   102  out of   2113     4%  </w:t>
+            </w:r>
+          </w:p>
+          <w:p>
+            <w:pPr>
+              <w:rPr>
+                <w:rFonts w:ascii="Courier New" w:hAnsi="Courier New" w:cs="Courier New"/>
+                <w:sz w:val="20"/>
+              </w:rPr>
+            </w:pPr>
+            <w:r>
+              <w:rPr>
+                <w:rFonts w:ascii="Courier New" w:hAnsi="Courier New" w:cs="Courier New"/>
+                <w:sz w:val="20"/>
+              </w:rPr>
+              <w:t xml:space="preserve">   Number of unique control sets:        70</w:t>
+            </w:r>
+          </w:p>
+          <w:p>
+            <w:pPr>
+              <w:rPr>
+                <w:rFonts w:ascii="Courier New" w:hAnsi="Courier New" w:cs="Courier New"/>
+                <w:sz w:val="20"/>
+              </w:rPr>
+            </w:pPr>
+          </w:p>
+          <w:p>
+            <w:pPr>
+              <w:rPr>
+                <w:rFonts w:ascii="Courier New" w:hAnsi="Courier New" w:cs="Courier New"/>
+                <w:sz w:val="20"/>
+              </w:rPr>
+            </w:pPr>
+            <w:r>
+              <w:rPr>
+                <w:rFonts w:ascii="Courier New" w:hAnsi="Courier New" w:cs="Courier New"/>
+                <w:sz w:val="20"/>
+              </w:rPr>
+              <w:t xml:space="preserve">IO Utilization: </w:t>
+            </w:r>
+          </w:p>
+          <w:p>
+            <w:pPr>
+              <w:rPr>
+                <w:rFonts w:ascii="Courier New" w:hAnsi="Courier New" w:cs="Courier New"/>
+                <w:sz w:val="20"/>
+              </w:rPr>
+            </w:pPr>
+            <w:r>
+              <w:rPr>
+                <w:rFonts w:ascii="Courier New" w:hAnsi="Courier New" w:cs="Courier New"/>
+                <w:sz w:val="20"/>
+              </w:rPr>
+              <w:t xml:space="preserve"> Number of IOs:                          37</w:t>
+            </w:r>
+          </w:p>
+          <w:p>
+            <w:pPr>
+              <w:rPr>
+                <w:rFonts w:ascii="Courier New" w:hAnsi="Courier New" w:cs="Courier New"/>
+                <w:sz w:val="20"/>
+              </w:rPr>
+            </w:pPr>
+            <w:r>
+              <w:rPr>
+                <w:rFonts w:ascii="Courier New" w:hAnsi="Courier New" w:cs="Courier New"/>
+                <w:sz w:val="20"/>
+              </w:rPr>
+              <w:t xml:space="preserve"> Number of bonded IOBs:                  36  out of    232    15%  </w:t>
+            </w:r>
+          </w:p>
+          <w:p>
+            <w:pPr>
+              <w:rPr>
+                <w:rFonts w:ascii="Courier New" w:hAnsi="Courier New" w:cs="Courier New"/>
+                <w:sz w:val="20"/>
+              </w:rPr>
+            </w:pPr>
+          </w:p>
+          <w:p>
+            <w:pPr>
+              <w:rPr>
+                <w:rFonts w:ascii="Courier New" w:hAnsi="Courier New" w:cs="Courier New"/>
+                <w:sz w:val="20"/>
+              </w:rPr>
+            </w:pPr>
+            <w:r>
+              <w:rPr>
+                <w:rFonts w:ascii="Courier New" w:hAnsi="Courier New" w:cs="Courier New"/>
+                <w:sz w:val="20"/>
+              </w:rPr>
+              <w:t>Specific Feature Utilization:</w:t>
+            </w:r>
+          </w:p>
+          <w:p>
+            <w:pPr>
+              <w:rPr>
+                <w:rFonts w:ascii="Courier New" w:hAnsi="Courier New" w:cs="Courier New"/>
+                <w:sz w:val="20"/>
+              </w:rPr>
+            </w:pPr>
+            <w:r>
+              <w:rPr>
+                <w:rFonts w:ascii="Courier New" w:hAnsi="Courier New" w:cs="Courier New"/>
+                <w:sz w:val="20"/>
+              </w:rPr>
+              <w:t xml:space="preserve"> Number of Block RAM/FIFO:                8  out of     32    25%  </w:t>
+            </w:r>
+          </w:p>
+          <w:p>
+            <w:pPr>
+              <w:rPr>
+                <w:rFonts w:ascii="Courier New" w:hAnsi="Courier New" w:cs="Courier New"/>
+                <w:sz w:val="20"/>
+              </w:rPr>
+            </w:pPr>
+            <w:r>
+              <w:rPr>
+                <w:rFonts w:ascii="Courier New" w:hAnsi="Courier New" w:cs="Courier New"/>
+                <w:sz w:val="20"/>
+              </w:rPr>
+              <w:t xml:space="preserve">    Number using Block RAM only:          8</w:t>
+            </w:r>
+          </w:p>
+          <w:p>
+            <w:pPr>
+              <w:rPr>
+                <w:rFonts w:ascii="Courier New" w:hAnsi="Courier New" w:cs="Courier New"/>
+                <w:sz w:val="20"/>
+              </w:rPr>
+            </w:pPr>
+            <w:r>
+              <w:rPr>
+                <w:rFonts w:ascii="Courier New" w:hAnsi="Courier New" w:cs="Courier New"/>
+                <w:sz w:val="20"/>
+              </w:rPr>
+              <w:t xml:space="preserve"> Number of BUFG/BUFGCTRLs:                3  out of     16    18%  </w:t>
+            </w:r>
+          </w:p>
+        </w:tc>
+      </w:tr>
+    </w:tbl>
+    <w:p/>
+    <w:p>
       <w:pPr>
         <w:rPr>
           <w:rFonts w:asciiTheme="majorHAnsi" w:eastAsiaTheme="majorEastAsia" w:hAnsiTheme="majorHAnsi" w:cstheme="majorBidi"/>
@@ -9689,13 +10309,14 @@
       <w:pPr>
         <w:pStyle w:val="Heading2"/>
       </w:pPr>
-      <w:bookmarkStart w:id="21" w:name="_Toc445142745"/>
+      <w:bookmarkStart w:id="21" w:name="_Toc445560211"/>
       <w:r>
         <w:lastRenderedPageBreak/>
         <w:t>Sinclair ZX Spectrum</w:t>
       </w:r>
       <w:bookmarkEnd w:id="21"/>
     </w:p>
+    <w:p/>
     <w:p>
       <w:r>
         <w:t>T</w:t>
@@ -9725,7 +10346,22 @@
         <w:t xml:space="preserve"> </w:t>
       </w:r>
       <w:r>
-        <w:t>computer (1982).</w:t>
+        <w:t>computer on an Altera DE1 board. See directory “</w:t>
+      </w:r>
+      <w:r>
+        <w:rPr>
+          <w:b/>
+        </w:rPr>
+        <w:t>host\zxspectrum</w:t>
+      </w:r>
+      <w:r>
+        <w:rPr>
+          <w:b/>
+        </w:rPr>
+        <w:t>_de1</w:t>
+      </w:r>
+      <w:r>
+        <w:t>” containing a Quartus project file.</w:t>
       </w:r>
     </w:p>
     <w:p>
@@ -9742,7 +10378,16 @@
         <w:t xml:space="preserve">” contains </w:t>
       </w:r>
       <w:r>
-        <w:t xml:space="preserve">blocks (drivers) for the keyboard, video signal </w:t>
+        <w:t>drivers</w:t>
+      </w:r>
+      <w:r>
+        <w:t xml:space="preserve"> for </w:t>
+      </w:r>
+      <w:r>
+        <w:t xml:space="preserve">a PS/2 </w:t>
+      </w:r>
+      <w:r>
+        <w:t xml:space="preserve">keyboard, video </w:t>
       </w:r>
       <w:r>
         <w:t>(</w:t>
@@ -9754,7 +10399,25 @@
         <w:t xml:space="preserve"> a VGA port)</w:t>
       </w:r>
       <w:r>
-        <w:t>, sound, RAM memory, clocks etc.</w:t>
+        <w:t>, sound, RAM memory and</w:t>
+      </w:r>
+      <w:r>
+        <w:t xml:space="preserve"> clocks. Those were </w:t>
+      </w:r>
+      <w:r>
+        <w:t>kind</w:t>
+      </w:r>
+      <w:r>
+        <w:t>s</w:t>
+      </w:r>
+      <w:r>
+        <w:t xml:space="preserve"> of functions handled by </w:t>
+      </w:r>
+      <w:r>
+        <w:t xml:space="preserve">Spectrum’s custom </w:t>
+      </w:r>
+      <w:r>
+        <w:t>Ferranti ULA chip.</w:t>
       </w:r>
     </w:p>
     <w:p>
@@ -9776,7 +10439,19 @@
     </w:p>
     <w:p>
       <w:r>
-        <w:t xml:space="preserve">The following table shows the function of buttons and switches; when a switch is activated, a </w:t>
+        <w:t>The following table shows the f</w:t>
+      </w:r>
+      <w:r>
+        <w:t>unction of buttons and switches.</w:t>
+      </w:r>
+      <w:r>
+        <w:t xml:space="preserve"> </w:t>
+      </w:r>
+      <w:r>
+        <w:t>W</w:t>
+      </w:r>
+      <w:r>
+        <w:t xml:space="preserve">hen a switch is activated, a </w:t>
       </w:r>
       <w:r>
         <w:rPr>
@@ -9968,6 +10643,11 @@
       </w:tr>
     </w:tbl>
     <w:p>
+      <w:pPr>
+        <w:spacing w:after="0"/>
+      </w:pPr>
+    </w:p>
+    <w:p>
       <w:r>
         <w:t xml:space="preserve">Function of </w:t>
       </w:r>
@@ -10115,59 +10795,49 @@
     <w:p/>
     <w:p>
       <w:r>
-        <w:fldChar w:fldCharType="begin"/>
-      </w:r>
-      <w:r>
-        <w:instrText xml:space="preserve"> REF _Ref406501300 \h </w:instrText>
-      </w:r>
-      <w:r>
-        <w:fldChar w:fldCharType="separate"/>
-      </w:r>
-      <w:r>
-        <w:t xml:space="preserve">Image </w:t>
-      </w:r>
+        <w:t>If you decide to try this design on your DE1 board</w:t>
+      </w:r>
+      <w:r>
+        <w:t xml:space="preserve"> and then want to play actual games</w:t>
+      </w:r>
+      <w:r>
+        <w:t>, connect</w:t>
+      </w:r>
+      <w:r>
+        <w:t xml:space="preserve"> an</w:t>
+      </w:r>
+      <w:r>
+        <w:t xml:space="preserve"> Android device earphone jack out to DE1’s LINE-IN and use one of several apps to “play” a game into the device. For example, Baltazar Studio’s </w:t>
+      </w:r>
+      <w:r>
+        <w:rPr>
+          <w:b/>
+        </w:rPr>
+        <w:t>PlayZX</w:t>
+      </w:r>
+      <w:r>
+        <w:t xml:space="preserve"> was written for that purpose only:</w:t>
+      </w:r>
+    </w:p>
+    <w:p>
+      <w:hyperlink r:id="rId36" w:history="1">
+        <w:r>
+          <w:rPr>
+            <w:rStyle w:val="Hyperlink"/>
+          </w:rPr>
+          <w:t>http://play.google.com/store/apps/details?id=com.baltazarstudios.playzxtapes</w:t>
+        </w:r>
+      </w:hyperlink>
+    </w:p>
+    <w:p/>
+    <w:p>
       <w:r>
         <w:rPr>
           <w:noProof/>
         </w:rPr>
-        <w:t>3</w:t>
-      </w:r>
-      <w:r>
-        <w:fldChar w:fldCharType="end"/>
-      </w:r>
-      <w:r>
-        <w:t xml:space="preserve"> </w:t>
-      </w:r>
-      <w:r>
-        <w:t>shows a game “</w:t>
-      </w:r>
-      <w:r>
-        <w:rPr>
-          <w:i/>
-        </w:rPr>
-        <w:t>Manic Miner</w:t>
-      </w:r>
-      <w:r>
-        <w:t xml:space="preserve">” </w:t>
-      </w:r>
-      <w:r>
-        <w:t>being loaded</w:t>
-      </w:r>
-      <w:r>
-        <w:t xml:space="preserve"> through the audio line-in</w:t>
-      </w:r>
-      <w:r>
-        <w:t xml:space="preserve"> connector into the FPGA board visible in the middle</w:t>
-      </w:r>
-      <w:r>
-        <w:t xml:space="preserve"> and a Kempston compatible joystick in the foreground. </w:t>
-      </w:r>
-      <w:r>
-        <w:rPr>
-          <w:noProof/>
-        </w:rPr>
+        <w:lastRenderedPageBreak/>
         <w:drawing>
-          <wp:inline distT="0" distB="0" distL="0" distR="0" wp14:anchorId="742B159A" wp14:editId="33E8BC6B">
+          <wp:inline distT="0" distB="0" distL="0" distR="0" wp14:anchorId="7688A73B" wp14:editId="73847F56">
             <wp:extent cx="3562350" cy="2776176"/>
             <wp:effectExtent l="0" t="0" r="0" b="5715"/>
             <wp:docPr id="23" name="Picture 23" descr="C:\Users\Goran Devic\Downloads\rsz_manic-miner-playtzx.jpg"/>
@@ -10184,7 +10854,7 @@
                     </pic:cNvPicPr>
                   </pic:nvPicPr>
                   <pic:blipFill>
-                    <a:blip r:embed="rId36">
+                    <a:blip r:embed="rId37">
                       <a:extLst>
                         <a:ext uri="{28A0092B-C50C-407E-A947-70E740481C1C}">
                           <a14:useLocalDpi xmlns:a14="http://schemas.microsoft.com/office/drawing/2010/main" val="0"/>
@@ -10222,62 +10892,90 @@
       </w:pPr>
       <w:bookmarkStart w:id="22" w:name="_Ref406501300"/>
       <w:r>
-        <w:lastRenderedPageBreak/>
         <w:t xml:space="preserve">Image </w:t>
       </w:r>
+      <w:fldSimple w:instr=" SEQ Image \* ARABIC ">
+        <w:r>
+          <w:rPr>
+            <w:noProof/>
+          </w:rPr>
+          <w:t>3</w:t>
+        </w:r>
+      </w:fldSimple>
+      <w:bookmarkEnd w:id="22"/>
+      <w:r>
+        <w:t xml:space="preserve"> : Sinclair ZX Spectrum on Altera DE1</w:t>
+      </w:r>
+    </w:p>
+    <w:p>
       <w:r>
         <w:fldChar w:fldCharType="begin"/>
       </w:r>
       <w:r>
-        <w:instrText xml:space="preserve"> SEQ Image \* ARABIC </w:instrText>
+        <w:instrText xml:space="preserve"> REF _Ref406501300 \h </w:instrText>
       </w:r>
       <w:r>
         <w:fldChar w:fldCharType="separate"/>
       </w:r>
       <w:r>
+        <w:t xml:space="preserve">Image </w:t>
+      </w:r>
+      <w:r>
         <w:rPr>
           <w:noProof/>
         </w:rPr>
         <w:t>3</w:t>
       </w:r>
       <w:r>
+        <w:fldChar w:fldCharType="end"/>
+      </w:r>
+      <w:r>
+        <w:t xml:space="preserve"> shows a game “</w:t>
+      </w:r>
+      <w:r>
+        <w:rPr>
+          <w:i/>
+        </w:rPr>
+        <w:t>Manic Miner</w:t>
+      </w:r>
+      <w:r>
+        <w:t xml:space="preserve">” being loaded through the audio line-in connector into the FPGA board visible in the middle and a Kempston compatible joystick in the foreground. </w:t>
+      </w:r>
+    </w:p>
+    <w:p/>
+    <w:p>
+      <w:r>
+        <w:t xml:space="preserve">This is </w:t>
+      </w:r>
+      <w:r>
+        <w:t>a</w:t>
+      </w:r>
+      <w:r>
+        <w:t xml:space="preserve"> synthesis result of </w:t>
+      </w:r>
+      <w:r>
+        <w:t>a</w:t>
+      </w:r>
+      <w:r>
+        <w:t xml:space="preserve"> ZX Spectrum host design on </w:t>
+      </w:r>
+      <w:r>
+        <w:t xml:space="preserve">an </w:t>
+      </w:r>
+      <w:r>
+        <w:t>Altera DE1 board:</w:t>
+      </w:r>
+    </w:p>
+    <w:p>
+      <w:r>
         <w:rPr>
           <w:noProof/>
         </w:rPr>
-        <w:fldChar w:fldCharType="end"/>
-      </w:r>
-      <w:bookmarkEnd w:id="22"/>
-      <w:r>
-        <w:t xml:space="preserve"> : Sinclair ZX Spectrum on Altera DE1</w:t>
-      </w:r>
-    </w:p>
-    <w:p>
-      <w:r>
-        <w:t xml:space="preserve">This is </w:t>
-      </w:r>
-      <w:r>
-        <w:t>a</w:t>
-      </w:r>
-      <w:r>
-        <w:t xml:space="preserve"> synthesis result of </w:t>
-      </w:r>
-      <w:r>
-        <w:t>the</w:t>
-      </w:r>
-      <w:r>
-        <w:t xml:space="preserve"> ZX Spectrum host design on Altera DE1 board:</w:t>
-      </w:r>
-    </w:p>
-    <w:p>
-      <w:r>
-        <w:rPr>
-          <w:noProof/>
-        </w:rPr>
         <w:drawing>
-          <wp:inline distT="0" distB="0" distL="0" distR="0" wp14:anchorId="029117F0" wp14:editId="134FF51B">
-            <wp:extent cx="4761905" cy="2857143"/>
-            <wp:effectExtent l="0" t="0" r="635" b="635"/>
-            <wp:docPr id="9" name="Picture 9"/>
+          <wp:inline distT="0" distB="0" distL="0" distR="0" wp14:anchorId="737021DC" wp14:editId="2FCFF1AE">
+            <wp:extent cx="5114286" cy="2838095"/>
+            <wp:effectExtent l="0" t="0" r="0" b="635"/>
+            <wp:docPr id="30" name="Picture 30"/>
             <wp:cNvGraphicFramePr>
               <a:graphicFrameLocks xmlns:a="http://schemas.openxmlformats.org/drawingml/2006/main" noChangeAspect="1"/>
             </wp:cNvGraphicFramePr>
@@ -10285,97 +10983,7 @@
               <a:graphicData uri="http://schemas.openxmlformats.org/drawingml/2006/picture">
                 <pic:pic xmlns:pic="http://schemas.openxmlformats.org/drawingml/2006/picture">
                   <pic:nvPicPr>
-                    <pic:cNvPr id="0" name=""/>
-                    <pic:cNvPicPr/>
-                  </pic:nvPicPr>
-                  <pic:blipFill>
-                    <a:blip r:embed="rId37"/>
-                    <a:stretch>
-                      <a:fillRect/>
-                    </a:stretch>
-                  </pic:blipFill>
-                  <pic:spPr>
-                    <a:xfrm>
-                      <a:off x="0" y="0"/>
-                      <a:ext cx="4761905" cy="2857143"/>
-                    </a:xfrm>
-                    <a:prstGeom prst="rect">
-                      <a:avLst/>
-                    </a:prstGeom>
-                  </pic:spPr>
-                </pic:pic>
-              </a:graphicData>
-            </a:graphic>
-          </wp:inline>
-        </w:drawing>
-      </w:r>
-    </w:p>
-    <w:p>
-      <w:r>
-        <w:t>Although the computer runs at 3.5 MHz, t</w:t>
-      </w:r>
-      <w:r>
-        <w:t xml:space="preserve">he </w:t>
-      </w:r>
-      <w:r>
-        <w:rPr>
-          <w:i/>
-        </w:rPr>
-        <w:t>clk_cpu</w:t>
-      </w:r>
-      <w:r>
-        <w:t xml:space="preserve"> </w:t>
-      </w:r>
-      <w:r>
-        <w:rPr>
-          <w:i/>
-        </w:rPr>
-        <w:t>f</w:t>
-      </w:r>
-      <w:r>
-        <w:rPr>
-          <w:i/>
-        </w:rPr>
-        <w:t>M</w:t>
-      </w:r>
-      <w:r>
-        <w:rPr>
-          <w:i/>
-        </w:rPr>
-        <w:t>ax</w:t>
-      </w:r>
-      <w:r>
-        <w:t xml:space="preserve"> for this compilation is 10.65 MHz.</w:t>
-      </w:r>
-    </w:p>
-    <w:p>
-      <w:pPr>
-        <w:rPr>
-          <w:rFonts w:asciiTheme="majorHAnsi" w:eastAsiaTheme="majorEastAsia" w:hAnsiTheme="majorHAnsi" w:cstheme="majorBidi"/>
-          <w:b/>
-          <w:bCs/>
-          <w:color w:val="365F91" w:themeColor="accent1" w:themeShade="BF"/>
-          <w:sz w:val="28"/>
-          <w:szCs w:val="28"/>
-        </w:rPr>
-      </w:pPr>
-      <w:r>
-        <w:rPr>
-          <w:noProof/>
-        </w:rPr>
-        <w:drawing>
-          <wp:inline distT="0" distB="0" distL="0" distR="0" wp14:anchorId="7D7AD902" wp14:editId="6CE42E84">
-            <wp:extent cx="4342857" cy="1142857"/>
-            <wp:effectExtent l="0" t="0" r="635" b="635"/>
-            <wp:docPr id="13" name="Picture 13"/>
-            <wp:cNvGraphicFramePr>
-              <a:graphicFrameLocks xmlns:a="http://schemas.openxmlformats.org/drawingml/2006/main" noChangeAspect="1"/>
-            </wp:cNvGraphicFramePr>
-            <a:graphic xmlns:a="http://schemas.openxmlformats.org/drawingml/2006/main">
-              <a:graphicData uri="http://schemas.openxmlformats.org/drawingml/2006/picture">
-                <pic:pic xmlns:pic="http://schemas.openxmlformats.org/drawingml/2006/picture">
-                  <pic:nvPicPr>
-                    <pic:cNvPr id="0" name=""/>
+                    <pic:cNvPr id="1" name=""/>
                     <pic:cNvPicPr/>
                   </pic:nvPicPr>
                   <pic:blipFill>
@@ -10387,7 +10995,7 @@
                   <pic:spPr>
                     <a:xfrm>
                       <a:off x="0" y="0"/>
-                      <a:ext cx="4342857" cy="1142857"/>
+                      <a:ext cx="5114286" cy="2838095"/>
                     </a:xfrm>
                     <a:prstGeom prst="rect">
                       <a:avLst/>
@@ -10399,6 +11007,8 @@
           </wp:inline>
         </w:drawing>
       </w:r>
+    </w:p>
+    <w:p>
       <w:r>
         <w:br w:type="page"/>
       </w:r>
@@ -10407,19 +11017,23 @@
       <w:pPr>
         <w:pStyle w:val="Heading1"/>
       </w:pPr>
-      <w:bookmarkStart w:id="23" w:name="_Toc445142746"/>
+      <w:bookmarkStart w:id="23" w:name="_Toc445560212"/>
       <w:r>
         <w:lastRenderedPageBreak/>
         <w:t>Advanced Topics</w:t>
       </w:r>
       <w:bookmarkEnd w:id="23"/>
     </w:p>
-    <w:p/>
+    <w:p>
+      <w:pPr>
+        <w:spacing w:after="0" w:line="240" w:lineRule="auto"/>
+      </w:pPr>
+    </w:p>
     <w:p>
       <w:pPr>
         <w:pStyle w:val="Heading2"/>
       </w:pPr>
-      <w:bookmarkStart w:id="24" w:name="_Toc445142747"/>
+      <w:bookmarkStart w:id="24" w:name="_Toc445560213"/>
       <w:r>
         <w:t xml:space="preserve">Modifying </w:t>
       </w:r>
@@ -10429,9 +11043,17 @@
       <w:r>
         <w:t>A-Z80 CPU</w:t>
       </w:r>
+      <w:r>
+        <w:t xml:space="preserve"> Core</w:t>
+      </w:r>
       <w:bookmarkEnd w:id="24"/>
     </w:p>
     <w:p>
+      <w:pPr>
+        <w:spacing w:after="0" w:line="240" w:lineRule="auto"/>
+      </w:pPr>
+    </w:p>
+    <w:p>
       <w:r>
         <w:t xml:space="preserve">If you want to make a change to any instruction’s timing or a sequence of </w:t>
       </w:r>
@@ -10605,7 +11227,7 @@
           <w:noProof/>
         </w:rPr>
         <w:drawing>
-          <wp:inline distT="0" distB="0" distL="0" distR="0" wp14:anchorId="08D9637C" wp14:editId="16CA4452">
+          <wp:inline distT="0" distB="0" distL="0" distR="0" wp14:anchorId="57776452" wp14:editId="1A507BE7">
             <wp:extent cx="5943600" cy="851535"/>
             <wp:effectExtent l="0" t="0" r="0" b="5715"/>
             <wp:docPr id="16" name="Picture 11"/>
@@ -10664,7 +11286,7 @@
           <w:noProof/>
         </w:rPr>
         <w:drawing>
-          <wp:inline distT="0" distB="0" distL="0" distR="0" wp14:anchorId="68ABC113" wp14:editId="201AD417">
+          <wp:inline distT="0" distB="0" distL="0" distR="0" wp14:anchorId="1CAE05CB" wp14:editId="5B20EB0D">
             <wp:extent cx="3352800" cy="2657475"/>
             <wp:effectExtent l="0" t="0" r="0" b="9525"/>
             <wp:docPr id="17" name="Picture 12" descr="C:\Users\gdevic\AppData\Local\Temp\SNAGHTML1271950e.PNG"/>
@@ -10778,7 +11400,31 @@
     <w:p>
       <w:r>
         <w:lastRenderedPageBreak/>
-        <w:t>Although Altera Quartus synthesis tool can use that file to compile a working design, Xilinx xst tool is not able to handle its complexity, so for Xilinx there is an additional step deployed which takes that file and converts it to a format their tools are able to handle. Run “</w:t>
+        <w:t>Although Altera Quartus synthesis tool can use that file to comp</w:t>
+      </w:r>
+      <w:r>
+        <w:t>ile a working design, Xilinx synthesis</w:t>
+      </w:r>
+      <w:r>
+        <w:t xml:space="preserve"> tool is not able </w:t>
+      </w:r>
+      <w:r>
+        <w:t>to handle its complexity, so for</w:t>
+      </w:r>
+      <w:r>
+        <w:t xml:space="preserve"> Xilinx </w:t>
+      </w:r>
+      <w:r>
+        <w:t xml:space="preserve">devices </w:t>
+      </w:r>
+      <w:r>
+        <w:t xml:space="preserve">an additional step </w:t>
+      </w:r>
+      <w:r>
+        <w:t xml:space="preserve">is needed which </w:t>
+      </w:r>
+      <w:r>
+        <w:t>takes that file and converts it to a format their tools are able to handle. Run “</w:t>
       </w:r>
       <w:r>
         <w:rPr>
@@ -10860,10 +11506,19 @@
         <w:t>file</w:t>
       </w:r>
       <w:r>
+        <w:t>,</w:t>
+      </w:r>
+      <w:r>
+        <w:rPr>
+          <w:i/>
+        </w:rPr>
         <w:t xml:space="preserve"> </w:t>
       </w:r>
       <w:r>
-        <w:t xml:space="preserve">and your change </w:t>
+        <w:t xml:space="preserve">where </w:t>
+      </w:r>
+      <w:r>
+        <w:t xml:space="preserve">your change </w:t>
       </w:r>
       <w:r>
         <w:t>add</w:t>
@@ -10893,7 +11548,13 @@
         <w:t xml:space="preserve">three </w:t>
       </w:r>
       <w:r>
-        <w:t>Python scripts to recreate global includes:</w:t>
+        <w:t xml:space="preserve">Python scripts to recreate </w:t>
+      </w:r>
+      <w:r>
+        <w:t xml:space="preserve">various lists of </w:t>
+      </w:r>
+      <w:r>
+        <w:t>global includes:</w:t>
       </w:r>
     </w:p>
     <w:p>
@@ -11093,13 +11754,19 @@
         <w:t xml:space="preserve"> are non-functional and just conveniently hold sets of</w:t>
       </w:r>
       <w:r>
-        <w:t xml:space="preserve"> module</w:t>
-      </w:r>
-      <w:r>
-        <w:t xml:space="preserve"> files</w:t>
-      </w:r>
-      <w:r>
-        <w:t xml:space="preserve"> together</w:t>
+        <w:t xml:space="preserve"> </w:t>
+      </w:r>
+      <w:r>
+        <w:t>files</w:t>
+      </w:r>
+      <w:r>
+        <w:t xml:space="preserve"> </w:t>
+      </w:r>
+      <w:r>
+        <w:t>together</w:t>
+      </w:r>
+      <w:r>
+        <w:t xml:space="preserve"> within a conceptually modular overall design</w:t>
       </w:r>
       <w:r>
         <w:t xml:space="preserve">. </w:t>
@@ -11150,16 +11817,25 @@
         <w:t>t</w:t>
       </w:r>
       <w:r>
-        <w:t xml:space="preserve">op-level schematic diagram and </w:t>
-      </w:r>
-      <w:r>
-        <w:t>is also not functional</w:t>
+        <w:t xml:space="preserve">op-level schematic diagram </w:t>
+      </w:r>
+      <w:r>
+        <w:t xml:space="preserve">which </w:t>
+      </w:r>
+      <w:r>
+        <w:t>is not functional</w:t>
       </w:r>
       <w:r>
         <w:t>.</w:t>
       </w:r>
       <w:r>
-        <w:t xml:space="preserve"> They are only containers to hold files.</w:t>
+        <w:t xml:space="preserve"> </w:t>
+      </w:r>
+      <w:r>
+        <w:t>Hence, t</w:t>
+      </w:r>
+      <w:r>
+        <w:t>hey are only containers to hold files.</w:t>
       </w:r>
     </w:p>
     <w:p>
@@ -11173,7 +11849,13 @@
         <w:t xml:space="preserve">a </w:t>
       </w:r>
       <w:r>
-        <w:t xml:space="preserve">schematic, and </w:t>
+        <w:t>schematic</w:t>
+      </w:r>
+      <w:r>
+        <w:t xml:space="preserve"> file (</w:t>
+      </w:r>
+      <w:r>
+        <w:t xml:space="preserve">and </w:t>
       </w:r>
       <w:r>
         <w:t>most of the A-Z80 blocks</w:t>
@@ -11182,6 +11864,9 @@
         <w:t xml:space="preserve"> are designed at the schematic level</w:t>
       </w:r>
       <w:r>
+        <w:t>)</w:t>
+      </w:r>
+      <w:r>
         <w:t xml:space="preserve">, open </w:t>
       </w:r>
       <w:r>
@@ -11218,7 +11903,16 @@
         <w:t>cpu\alu\test_alu.qpf</w:t>
       </w:r>
       <w:r>
-        <w:t>”), change the schematics, compile it (to make sure it has no errors) and then export it to both the Verilog equivalent an</w:t>
+        <w:t>”).</w:t>
+      </w:r>
+      <w:r>
+        <w:t xml:space="preserve"> </w:t>
+      </w:r>
+      <w:r>
+        <w:t>C</w:t>
+      </w:r>
+      <w:r>
+        <w:t>hange the schematics, compile it (to make sure it has no errors) and then export it to both the Verilog equivalent an</w:t>
       </w:r>
       <w:r>
         <w:t>d a symbol file</w:t>
@@ -11246,7 +11940,7 @@
         </w:rPr>
         <w:lastRenderedPageBreak/>
         <w:drawing>
-          <wp:inline distT="0" distB="0" distL="0" distR="0" wp14:anchorId="40473632" wp14:editId="06F6ECB7">
+          <wp:inline distT="0" distB="0" distL="0" distR="0" wp14:anchorId="18E6354E" wp14:editId="5297B42C">
             <wp:extent cx="5581650" cy="3905250"/>
             <wp:effectExtent l="0" t="0" r="0" b="0"/>
             <wp:docPr id="3" name="Picture 13" descr="C:\Users\gdevic\AppData\Local\Temp\SNAGHTML12830464.PNG"/>
@@ -11310,13 +12004,28 @@
           </w:tcPr>
           <w:p>
             <w:r>
-              <w:t xml:space="preserve">Verilog code </w:t>
-            </w:r>
-            <w:r>
-              <w:t xml:space="preserve">is </w:t>
-            </w:r>
-            <w:r>
-              <w:t xml:space="preserve">used to compile with the rest of A-Z80 </w:t>
+              <w:t xml:space="preserve">Verilog </w:t>
+            </w:r>
+            <w:r>
+              <w:t>versions are</w:t>
+            </w:r>
+            <w:r>
+              <w:t xml:space="preserve"> </w:t>
+            </w:r>
+            <w:r>
+              <w:t xml:space="preserve">used </w:t>
+            </w:r>
+            <w:r>
+              <w:t xml:space="preserve">as final target files that </w:t>
+            </w:r>
+            <w:r>
+              <w:t xml:space="preserve">compile with the rest of </w:t>
+            </w:r>
+            <w:r>
+              <w:t xml:space="preserve">the </w:t>
+            </w:r>
+            <w:r>
+              <w:t xml:space="preserve">A-Z80 </w:t>
             </w:r>
             <w:r>
               <w:t xml:space="preserve">core </w:t>
@@ -11340,7 +12049,16 @@
               <w:t xml:space="preserve">(at the moment) </w:t>
             </w:r>
             <w:r>
-              <w:t>optional but could be used in the future to create a schematic top-level.</w:t>
+              <w:t xml:space="preserve">optional but could be used in the future to create a </w:t>
+            </w:r>
+            <w:r>
+              <w:t xml:space="preserve">fully working </w:t>
+            </w:r>
+            <w:r>
+              <w:t>schematic to</w:t>
+            </w:r>
+            <w:r>
+              <w:t>p-level (TBD).</w:t>
             </w:r>
           </w:p>
         </w:tc>
@@ -11351,13 +12069,17 @@
       <w:pPr>
         <w:pStyle w:val="Heading2"/>
       </w:pPr>
-      <w:bookmarkStart w:id="25" w:name="_Toc445142748"/>
+      <w:bookmarkStart w:id="25" w:name="_Toc445560214"/>
       <w:r>
         <w:t>File Generators</w:t>
       </w:r>
       <w:bookmarkEnd w:id="25"/>
     </w:p>
-    <w:p/>
+    <w:p>
+      <w:pPr>
+        <w:spacing w:after="0"/>
+      </w:pPr>
+    </w:p>
     <w:p>
       <w:pPr>
         <w:spacing w:after="0" w:line="240" w:lineRule="auto"/>
@@ -11378,10 +12100,55 @@
         <w:t xml:space="preserve"> </w:t>
       </w:r>
       <w:r>
-        <w:t>These generated files should not be edited manually.</w:t>
-      </w:r>
-      <w:r>
-        <w:t xml:space="preserve"> Many Python scripts have additional options which are hard-coded in the scripts. See individual Python scripts for details.</w:t>
+        <w:rPr>
+          <w:b/>
+        </w:rPr>
+        <w:t>G</w:t>
+      </w:r>
+      <w:r>
+        <w:rPr>
+          <w:b/>
+        </w:rPr>
+        <w:t xml:space="preserve">enerated files should </w:t>
+      </w:r>
+      <w:r>
+        <w:rPr>
+          <w:b/>
+        </w:rPr>
+        <w:t xml:space="preserve">never </w:t>
+      </w:r>
+      <w:r>
+        <w:rPr>
+          <w:b/>
+        </w:rPr>
+        <w:t>be edited manually</w:t>
+      </w:r>
+      <w:r>
+        <w:rPr>
+          <w:b/>
+        </w:rPr>
+        <w:t>!</w:t>
+      </w:r>
+      <w:r>
+        <w:t xml:space="preserve"> Many Python scripts have additional options </w:t>
+      </w:r>
+      <w:r>
+        <w:t xml:space="preserve">which are </w:t>
+      </w:r>
+      <w:r>
+        <w:t xml:space="preserve">hard-coded </w:t>
+      </w:r>
+      <w:r>
+        <w:t>within</w:t>
+      </w:r>
+      <w:r>
+        <w:t xml:space="preserve"> the scripts</w:t>
+      </w:r>
+      <w:r>
+        <w:t xml:space="preserve"> so the scripts can be run in very simple ways</w:t>
+      </w:r>
+      <w:r>
+        <w:t xml:space="preserve"> (for example, by simply double-clicking on them). </w:t>
       </w:r>
     </w:p>
     <w:p>
@@ -11391,9 +12158,31 @@
     </w:p>
     <w:p>
       <w:pPr>
+        <w:spacing w:after="0" w:line="240" w:lineRule="auto"/>
+      </w:pPr>
+      <w:r>
+        <w:t xml:space="preserve">See each </w:t>
+      </w:r>
+      <w:r>
+        <w:t>individual Pytho</w:t>
+      </w:r>
+      <w:r>
+        <w:t xml:space="preserve">n script for more </w:t>
+      </w:r>
+      <w:r>
+        <w:t>information.</w:t>
+      </w:r>
+    </w:p>
+    <w:p>
+      <w:pPr>
+        <w:spacing w:after="0" w:line="240" w:lineRule="auto"/>
+      </w:pPr>
+    </w:p>
+    <w:p>
+      <w:pPr>
         <w:pStyle w:val="Heading3"/>
       </w:pPr>
-      <w:bookmarkStart w:id="26" w:name="_Toc445142749"/>
+      <w:bookmarkStart w:id="26" w:name="_Toc445560215"/>
       <w:r>
         <w:t xml:space="preserve">Building the </w:t>
       </w:r>
@@ -11568,6 +12357,7 @@
           </w:tcPr>
           <w:p>
             <w:r>
+              <w:lastRenderedPageBreak/>
               <w:t>Process:</w:t>
             </w:r>
           </w:p>
@@ -11629,7 +12419,6 @@
           </w:tcPr>
           <w:p>
             <w:r>
-              <w:lastRenderedPageBreak/>
               <w:t>Uses files:</w:t>
             </w:r>
           </w:p>
@@ -12280,7 +13069,7 @@
       <w:pPr>
         <w:pStyle w:val="Heading3"/>
       </w:pPr>
-      <w:bookmarkStart w:id="27" w:name="_Toc445142750"/>
+      <w:bookmarkStart w:id="27" w:name="_Toc445560216"/>
       <w:r>
         <w:lastRenderedPageBreak/>
         <w:t>Verification/Tests</w:t>
@@ -12622,7 +13411,7 @@
         <w:rFonts w:asciiTheme="majorHAnsi" w:eastAsiaTheme="majorEastAsia" w:hAnsiTheme="majorHAnsi" w:cstheme="majorBidi"/>
         <w:noProof/>
       </w:rPr>
-      <w:t>3</w:t>
+      <w:t>1</w:t>
     </w:r>
     <w:r>
       <w:rPr>
@@ -12679,7 +13468,6 @@
       <w:dataBinding w:prefixMappings="xmlns:ns0='http://schemas.openxmlformats.org/package/2006/metadata/core-properties' xmlns:ns1='http://purl.org/dc/elements/1.1/'" w:xpath="/ns0:coreProperties[1]/ns1:title[1]" w:storeItemID="{6C3C8BC8-F283-45AE-878A-BAB7291924A1}"/>
       <w:text/>
     </w:sdtPr>
-    <w:sdtEndPr/>
     <w:sdtContent>
       <w:p>
         <w:pPr>
@@ -14592,7 +15380,7 @@
 </file>
 
 <file path=customXml/itemProps2.xml><?xml version="1.0" encoding="utf-8"?>
-<ds:datastoreItem xmlns:ds="http://schemas.openxmlformats.org/officeDocument/2006/customXml" ds:itemID="{D968FDF1-9F98-4986-A205-1969779DCE59}">
+<ds:datastoreItem xmlns:ds="http://schemas.openxmlformats.org/officeDocument/2006/customXml" ds:itemID="{12D59B02-A508-465E-9667-23CF0E4CCD54}">
   <ds:schemaRefs>
     <ds:schemaRef ds:uri="http://schemas.openxmlformats.org/officeDocument/2006/bibliography"/>
   </ds:schemaRefs>

</xml_diff>